<commit_message>
Adjust language on intro screen
</commit_message>
<xml_diff>
--- a/docassemble/AssemblyLine/data/templates/general_cover_sheet.docx
+++ b/docassemble/AssemblyLine/data/templates/general_cover_sheet.docx
@@ -228,7 +228,17 @@
                 <w:sz w:val="24"/>
                 <w:szCs w:val="24"/>
               </w:rPr>
-              <w:t xml:space="preserve">courts[0] </w:t>
+              <w:t>trial_court</w:t>
+            </w:r>
+            <w:bookmarkStart w:id="0" w:name="_GoBack"/>
+            <w:bookmarkEnd w:id="0"/>
+            <w:r>
+              <w:rPr>
+                <w:rFonts w:ascii="Times New Roman" w:hAnsi="Times New Roman" w:cs="Times New Roman"/>
+                <w:sz w:val="24"/>
+                <w:szCs w:val="24"/>
+              </w:rPr>
+              <w:t xml:space="preserve"> </w:t>
             </w:r>
             <w:r>
               <w:rPr>
@@ -775,8 +785,6 @@
                 <w:szCs w:val="24"/>
               </w:rPr>
             </w:pPr>
-            <w:bookmarkStart w:id="0" w:name="_GoBack"/>
-            <w:bookmarkEnd w:id="0"/>
           </w:p>
           <w:p>
             <w:pPr>

</xml_diff>

<commit_message>
Blunter method of trying DOCX download
</commit_message>
<xml_diff>
--- a/docassemble/AssemblyLine/data/templates/general_cover_sheet.docx
+++ b/docassemble/AssemblyLine/data/templates/general_cover_sheet.docx
@@ -228,7 +228,17 @@
                 <w:sz w:val="24"/>
                 <w:szCs w:val="24"/>
               </w:rPr>
-              <w:t xml:space="preserve">courts[0] </w:t>
+              <w:t>trial_court</w:t>
+            </w:r>
+            <w:bookmarkStart w:id="0" w:name="_GoBack"/>
+            <w:bookmarkEnd w:id="0"/>
+            <w:r>
+              <w:rPr>
+                <w:rFonts w:ascii="Times New Roman" w:hAnsi="Times New Roman" w:cs="Times New Roman"/>
+                <w:sz w:val="24"/>
+                <w:szCs w:val="24"/>
+              </w:rPr>
+              <w:t xml:space="preserve"> </w:t>
             </w:r>
             <w:r>
               <w:rPr>
@@ -775,8 +785,6 @@
                 <w:szCs w:val="24"/>
               </w:rPr>
             </w:pPr>
-            <w:bookmarkStart w:id="0" w:name="_GoBack"/>
-            <w:bookmarkEnd w:id="0"/>
           </w:p>
           <w:p>
             <w:pPr>

</xml_diff>

<commit_message>
Last attempt: try a different name for final filed form
Added al to more variables
Show user one PDF, send the court in separate ones
Fixed a bug in ALBundle: as_flat_list, not as_list
</commit_message>
<xml_diff>
--- a/docassemble/AssemblyLine/data/templates/general_cover_sheet.docx
+++ b/docassemble/AssemblyLine/data/templates/general_cover_sheet.docx
@@ -1,14 +1,16 @@
 
 <file path=word/document.xml><?xml version="1.0" encoding="utf-8"?>
-<w:document xmlns:wpc="http://schemas.microsoft.com/office/word/2010/wordprocessingCanvas" xmlns:cx="http://schemas.microsoft.com/office/drawing/2014/chartex" xmlns:cx1="http://schemas.microsoft.com/office/drawing/2015/9/8/chartex" xmlns:mc="http://schemas.openxmlformats.org/markup-compatibility/2006" xmlns:o="urn:schemas-microsoft-com:office:office" xmlns:r="http://schemas.openxmlformats.org/officeDocument/2006/relationships" xmlns:m="http://schemas.openxmlformats.org/officeDocument/2006/math" xmlns:v="urn:schemas-microsoft-com:vml" xmlns:wp14="http://schemas.microsoft.com/office/word/2010/wordprocessingDrawing" xmlns:wp="http://schemas.openxmlformats.org/drawingml/2006/wordprocessingDrawing" xmlns:w10="urn:schemas-microsoft-com:office:word" xmlns:w="http://schemas.openxmlformats.org/wordprocessingml/2006/main" xmlns:w14="http://schemas.microsoft.com/office/word/2010/wordml" xmlns:w15="http://schemas.microsoft.com/office/word/2012/wordml" xmlns:w16se="http://schemas.microsoft.com/office/word/2015/wordml/symex" xmlns:wpg="http://schemas.microsoft.com/office/word/2010/wordprocessingGroup" xmlns:wpi="http://schemas.microsoft.com/office/word/2010/wordprocessingInk" xmlns:wne="http://schemas.microsoft.com/office/word/2006/wordml" xmlns:wps="http://schemas.microsoft.com/office/word/2010/wordprocessingShape" mc:Ignorable="w14 w15 w16se wp14">
+<w:document xmlns:o="urn:schemas-microsoft-com:office:office" xmlns:r="http://schemas.openxmlformats.org/officeDocument/2006/relationships" xmlns:v="urn:schemas-microsoft-com:vml" xmlns:w="http://schemas.openxmlformats.org/wordprocessingml/2006/main" xmlns:w10="urn:schemas-microsoft-com:office:word" xmlns:wp="http://schemas.openxmlformats.org/drawingml/2006/wordprocessingDrawing" xmlns:wps="http://schemas.microsoft.com/office/word/2010/wordprocessingShape" xmlns:wpg="http://schemas.microsoft.com/office/word/2010/wordprocessingGroup" xmlns:mc="http://schemas.openxmlformats.org/markup-compatibility/2006" xmlns:wp14="http://schemas.microsoft.com/office/word/2010/wordprocessingDrawing" xmlns:w14="http://schemas.microsoft.com/office/word/2010/wordml" mc:Ignorable="w14 wp14">
   <w:body>
     <w:p>
       <w:pPr>
-        <w:spacing w:after="0" w:line="240" w:lineRule="auto"/>
+        <w:pStyle w:val="Normal"/>
+        <w:spacing w:lineRule="auto" w:line="240" w:before="0" w:after="0"/>
         <w:contextualSpacing/>
         <w:jc w:val="center"/>
         <w:rPr>
           <w:rFonts w:ascii="Times New Roman" w:hAnsi="Times New Roman" w:cs="Times New Roman"/>
+          <w:b/>
           <w:b/>
           <w:bCs/>
           <w:sz w:val="32"/>
@@ -17,67 +19,77 @@
       </w:pPr>
       <w:r>
         <w:rPr>
-          <w:rFonts w:ascii="Times New Roman" w:hAnsi="Times New Roman" w:cs="Times New Roman"/>
+          <w:rFonts w:cs="Times New Roman" w:ascii="Times New Roman" w:hAnsi="Times New Roman"/>
           <w:b/>
           <w:bCs/>
           <w:sz w:val="32"/>
           <w:szCs w:val="32"/>
         </w:rPr>
-        <w:t>COVER SHEET</w:t>
-      </w:r>
-      <w:r>
-        <w:rPr>
-          <w:rFonts w:ascii="Times New Roman" w:hAnsi="Times New Roman" w:cs="Times New Roman"/>
-          <w:b/>
-          <w:bCs/>
-          <w:sz w:val="32"/>
-          <w:szCs w:val="32"/>
-        </w:rPr>
-        <w:t>- {{ package_title }}</w:t>
+        <w:t>COVER SHEET- {{ package_title }}</w:t>
       </w:r>
     </w:p>
     <w:p>
       <w:pPr>
-        <w:spacing w:after="0" w:line="240" w:lineRule="auto"/>
+        <w:pStyle w:val="Normal"/>
+        <w:spacing w:lineRule="auto" w:line="240" w:before="0" w:after="0"/>
         <w:rPr>
           <w:rFonts w:ascii="Times New Roman" w:hAnsi="Times New Roman" w:cs="Times New Roman"/>
           <w:sz w:val="24"/>
           <w:szCs w:val="24"/>
         </w:rPr>
       </w:pPr>
+      <w:r>
+        <w:rPr>
+          <w:rFonts w:cs="Times New Roman" w:ascii="Times New Roman" w:hAnsi="Times New Roman"/>
+          <w:sz w:val="24"/>
+          <w:szCs w:val="24"/>
+        </w:rPr>
+      </w:r>
     </w:p>
     <w:tbl>
       <w:tblPr>
         <w:tblStyle w:val="TableGrid"/>
-        <w:tblpPr w:leftFromText="180" w:rightFromText="180" w:vertAnchor="page" w:horzAnchor="margin" w:tblpY="2331"/>
+        <w:tblpPr w:bottomFromText="0" w:horzAnchor="margin" w:leftFromText="180" w:rightFromText="180" w:tblpX="0" w:tblpY="2331" w:topFromText="0" w:vertAnchor="page"/>
         <w:tblW w:w="9351" w:type="dxa"/>
-        <w:tblBorders>
-          <w:top w:val="none" w:sz="0" w:space="0" w:color="auto"/>
-          <w:left w:val="none" w:sz="0" w:space="0" w:color="auto"/>
-          <w:bottom w:val="none" w:sz="0" w:space="0" w:color="auto"/>
-          <w:right w:val="none" w:sz="0" w:space="0" w:color="auto"/>
-          <w:insideH w:val="none" w:sz="0" w:space="0" w:color="auto"/>
-          <w:insideV w:val="none" w:sz="0" w:space="0" w:color="auto"/>
-        </w:tblBorders>
-        <w:tblLook w:val="04A0" w:firstRow="1" w:lastRow="0" w:firstColumn="1" w:lastColumn="0" w:noHBand="0" w:noVBand="1"/>
+        <w:jc w:val="left"/>
+        <w:tblInd w:w="0" w:type="dxa"/>
+        <w:tblCellMar>
+          <w:top w:w="0" w:type="dxa"/>
+          <w:left w:w="108" w:type="dxa"/>
+          <w:bottom w:w="0" w:type="dxa"/>
+          <w:right w:w="108" w:type="dxa"/>
+        </w:tblCellMar>
+        <w:tblLook w:noVBand="1" w:val="04a0" w:noHBand="0" w:lastColumn="0" w:firstColumn="1" w:lastRow="0" w:firstRow="1"/>
       </w:tblPr>
       <w:tblGrid>
         <w:gridCol w:w="2830"/>
-        <w:gridCol w:w="6521"/>
+        <w:gridCol w:w="6520"/>
       </w:tblGrid>
       <w:tr>
         <w:trPr>
-          <w:trHeight w:val="397"/>
+          <w:trHeight w:val="397" w:hRule="atLeast"/>
         </w:trPr>
         <w:tc>
           <w:tcPr>
             <w:tcW w:w="2830" w:type="dxa"/>
+            <w:tcBorders>
+              <w:top w:val="nil"/>
+              <w:left w:val="nil"/>
+              <w:bottom w:val="nil"/>
+              <w:right w:val="nil"/>
+              <w:insideH w:val="nil"/>
+              <w:insideV w:val="nil"/>
+            </w:tcBorders>
+            <w:shd w:fill="auto" w:val="clear"/>
           </w:tcPr>
           <w:p>
             <w:pPr>
+              <w:pStyle w:val="Normal"/>
+              <w:spacing w:lineRule="auto" w:line="240" w:before="0" w:after="0"/>
               <w:rPr>
                 <w:rFonts w:ascii="Times New Roman" w:hAnsi="Times New Roman" w:cs="Times New Roman"/>
                 <w:b/>
+                <w:b/>
                 <w:bCs/>
                 <w:sz w:val="24"/>
                 <w:szCs w:val="24"/>
@@ -85,42 +97,33 @@
             </w:pPr>
             <w:r>
               <w:rPr>
-                <w:rFonts w:ascii="Times New Roman" w:hAnsi="Times New Roman" w:cs="Times New Roman"/>
+                <w:rFonts w:cs="Times New Roman" w:ascii="Times New Roman" w:hAnsi="Times New Roman"/>
                 <w:b/>
                 <w:bCs/>
                 <w:sz w:val="24"/>
                 <w:szCs w:val="24"/>
               </w:rPr>
-              <w:t>Date</w:t>
-            </w:r>
-            <w:r>
-              <w:rPr>
-                <w:rFonts w:ascii="Times New Roman" w:hAnsi="Times New Roman" w:cs="Times New Roman"/>
-                <w:b/>
-                <w:bCs/>
-                <w:sz w:val="24"/>
-                <w:szCs w:val="24"/>
-              </w:rPr>
-              <w:t xml:space="preserve"> submitted</w:t>
-            </w:r>
-            <w:r>
-              <w:rPr>
-                <w:rFonts w:ascii="Times New Roman" w:hAnsi="Times New Roman" w:cs="Times New Roman"/>
-                <w:b/>
-                <w:bCs/>
-                <w:sz w:val="24"/>
-                <w:szCs w:val="24"/>
-              </w:rPr>
-              <w:t>:</w:t>
+              <w:t>Date submitted:</w:t>
             </w:r>
           </w:p>
         </w:tc>
         <w:tc>
           <w:tcPr>
-            <w:tcW w:w="6521" w:type="dxa"/>
+            <w:tcW w:w="6520" w:type="dxa"/>
+            <w:tcBorders>
+              <w:top w:val="nil"/>
+              <w:left w:val="nil"/>
+              <w:bottom w:val="nil"/>
+              <w:right w:val="nil"/>
+              <w:insideH w:val="nil"/>
+              <w:insideV w:val="nil"/>
+            </w:tcBorders>
+            <w:shd w:fill="auto" w:val="clear"/>
           </w:tcPr>
           <w:p>
             <w:pPr>
+              <w:pStyle w:val="Normal"/>
+              <w:spacing w:lineRule="auto" w:line="240" w:before="0" w:after="0"/>
               <w:contextualSpacing/>
               <w:rPr>
                 <w:rFonts w:ascii="Times New Roman" w:hAnsi="Times New Roman" w:cs="Times New Roman"/>
@@ -130,52 +133,40 @@
             </w:pPr>
             <w:r>
               <w:rPr>
-                <w:rFonts w:ascii="Times New Roman" w:hAnsi="Times New Roman" w:cs="Times New Roman"/>
-                <w:sz w:val="24"/>
-                <w:szCs w:val="24"/>
-              </w:rPr>
-              <w:t>{{ current_datetime()</w:t>
-            </w:r>
-            <w:r>
-              <w:rPr>
-                <w:rFonts w:ascii="Times New Roman" w:hAnsi="Times New Roman" w:cs="Times New Roman"/>
-                <w:sz w:val="24"/>
-                <w:szCs w:val="24"/>
-              </w:rPr>
-              <w:t>.</w:t>
-            </w:r>
-            <w:r>
-              <w:rPr>
-                <w:rFonts w:ascii="Times New Roman" w:hAnsi="Times New Roman" w:cs="Times New Roman"/>
-                <w:sz w:val="24"/>
-                <w:szCs w:val="24"/>
-              </w:rPr>
-              <w:t>format_datetime()</w:t>
-            </w:r>
-            <w:r>
-              <w:rPr>
-                <w:rFonts w:ascii="Times New Roman" w:hAnsi="Times New Roman" w:cs="Times New Roman"/>
-                <w:sz w:val="24"/>
-                <w:szCs w:val="24"/>
-              </w:rPr>
-              <w:t xml:space="preserve"> }}</w:t>
+                <w:rFonts w:cs="Times New Roman" w:ascii="Times New Roman" w:hAnsi="Times New Roman"/>
+                <w:sz w:val="24"/>
+                <w:szCs w:val="24"/>
+              </w:rPr>
+              <w:t>{{ current_datetime().format_datetime() }}</w:t>
             </w:r>
           </w:p>
         </w:tc>
       </w:tr>
       <w:tr>
         <w:trPr>
-          <w:trHeight w:val="397"/>
+          <w:trHeight w:val="397" w:hRule="atLeast"/>
         </w:trPr>
         <w:tc>
           <w:tcPr>
             <w:tcW w:w="2830" w:type="dxa"/>
+            <w:tcBorders>
+              <w:top w:val="nil"/>
+              <w:left w:val="nil"/>
+              <w:bottom w:val="nil"/>
+              <w:right w:val="nil"/>
+              <w:insideH w:val="nil"/>
+              <w:insideV w:val="nil"/>
+            </w:tcBorders>
+            <w:shd w:fill="auto" w:val="clear"/>
           </w:tcPr>
           <w:p>
             <w:pPr>
+              <w:pStyle w:val="Normal"/>
+              <w:spacing w:lineRule="auto" w:line="240" w:before="0" w:after="0"/>
               <w:rPr>
                 <w:rFonts w:ascii="Times New Roman" w:hAnsi="Times New Roman" w:cs="Times New Roman"/>
                 <w:b/>
+                <w:b/>
                 <w:bCs/>
                 <w:sz w:val="24"/>
                 <w:szCs w:val="24"/>
@@ -183,7 +174,7 @@
             </w:pPr>
             <w:r>
               <w:rPr>
-                <w:rFonts w:ascii="Times New Roman" w:hAnsi="Times New Roman" w:cs="Times New Roman"/>
+                <w:rFonts w:cs="Times New Roman" w:ascii="Times New Roman" w:hAnsi="Times New Roman"/>
                 <w:b/>
                 <w:bCs/>
                 <w:sz w:val="24"/>
@@ -195,10 +186,21 @@
         </w:tc>
         <w:tc>
           <w:tcPr>
-            <w:tcW w:w="6521" w:type="dxa"/>
+            <w:tcW w:w="6520" w:type="dxa"/>
+            <w:tcBorders>
+              <w:top w:val="nil"/>
+              <w:left w:val="nil"/>
+              <w:bottom w:val="nil"/>
+              <w:right w:val="nil"/>
+              <w:insideH w:val="nil"/>
+              <w:insideV w:val="nil"/>
+            </w:tcBorders>
+            <w:shd w:fill="auto" w:val="clear"/>
           </w:tcPr>
           <w:p>
             <w:pPr>
+              <w:pStyle w:val="Normal"/>
+              <w:spacing w:lineRule="auto" w:line="240" w:before="0" w:after="0"/>
               <w:contextualSpacing/>
               <w:rPr>
                 <w:rFonts w:ascii="Times New Roman" w:hAnsi="Times New Roman" w:cs="Times New Roman"/>
@@ -208,62 +210,50 @@
             </w:pPr>
             <w:r>
               <w:rPr>
-                <w:rFonts w:ascii="Times New Roman" w:hAnsi="Times New Roman" w:cs="Times New Roman"/>
-                <w:sz w:val="24"/>
-                <w:szCs w:val="24"/>
-              </w:rPr>
-              <w:t>Clerk</w:t>
-            </w:r>
-            <w:r>
-              <w:rPr>
-                <w:rFonts w:ascii="Times New Roman" w:hAnsi="Times New Roman" w:cs="Times New Roman"/>
-                <w:sz w:val="24"/>
-                <w:szCs w:val="24"/>
-              </w:rPr>
-              <w:t xml:space="preserve">, {{ </w:t>
-            </w:r>
-            <w:r>
-              <w:rPr>
-                <w:rFonts w:ascii="Times New Roman" w:hAnsi="Times New Roman" w:cs="Times New Roman"/>
-                <w:sz w:val="24"/>
-                <w:szCs w:val="24"/>
-              </w:rPr>
-              <w:t>trial_court</w:t>
+                <w:rFonts w:cs="Times New Roman" w:ascii="Times New Roman" w:hAnsi="Times New Roman"/>
+                <w:sz w:val="24"/>
+                <w:szCs w:val="24"/>
+              </w:rPr>
+              <w:t>Clerk, {{ trial_court</w:t>
             </w:r>
             <w:bookmarkStart w:id="0" w:name="_GoBack"/>
             <w:bookmarkEnd w:id="0"/>
             <w:r>
               <w:rPr>
-                <w:rFonts w:ascii="Times New Roman" w:hAnsi="Times New Roman" w:cs="Times New Roman"/>
-                <w:sz w:val="24"/>
-                <w:szCs w:val="24"/>
-              </w:rPr>
-              <w:t xml:space="preserve"> </w:t>
-            </w:r>
-            <w:r>
-              <w:rPr>
-                <w:rFonts w:ascii="Times New Roman" w:hAnsi="Times New Roman" w:cs="Times New Roman"/>
-                <w:sz w:val="24"/>
-                <w:szCs w:val="24"/>
-              </w:rPr>
-              <w:t>}}</w:t>
+                <w:rFonts w:cs="Times New Roman" w:ascii="Times New Roman" w:hAnsi="Times New Roman"/>
+                <w:sz w:val="24"/>
+                <w:szCs w:val="24"/>
+              </w:rPr>
+              <w:t xml:space="preserve"> }}</w:t>
             </w:r>
           </w:p>
         </w:tc>
       </w:tr>
       <w:tr>
         <w:trPr>
-          <w:trHeight w:val="397"/>
+          <w:trHeight w:val="397" w:hRule="atLeast"/>
         </w:trPr>
         <w:tc>
           <w:tcPr>
             <w:tcW w:w="2830" w:type="dxa"/>
+            <w:tcBorders>
+              <w:top w:val="nil"/>
+              <w:left w:val="nil"/>
+              <w:bottom w:val="nil"/>
+              <w:right w:val="nil"/>
+              <w:insideH w:val="nil"/>
+              <w:insideV w:val="nil"/>
+            </w:tcBorders>
+            <w:shd w:fill="auto" w:val="clear"/>
           </w:tcPr>
           <w:p>
             <w:pPr>
+              <w:pStyle w:val="Normal"/>
+              <w:spacing w:lineRule="auto" w:line="240" w:before="0" w:after="0"/>
               <w:rPr>
                 <w:rFonts w:ascii="Times New Roman" w:hAnsi="Times New Roman" w:cs="Times New Roman"/>
                 <w:b/>
+                <w:b/>
                 <w:bCs/>
                 <w:sz w:val="24"/>
                 <w:szCs w:val="24"/>
@@ -271,27 +261,19 @@
             </w:pPr>
             <w:r>
               <w:rPr>
-                <w:rFonts w:ascii="Times New Roman" w:hAnsi="Times New Roman" w:cs="Times New Roman"/>
+                <w:rFonts w:cs="Times New Roman" w:ascii="Times New Roman" w:hAnsi="Times New Roman"/>
                 <w:b/>
                 <w:bCs/>
                 <w:sz w:val="24"/>
                 <w:szCs w:val="24"/>
               </w:rPr>
-              <w:t>Pages:</w:t>
-            </w:r>
-            <w:r>
-              <w:rPr>
-                <w:rFonts w:ascii="Times New Roman" w:hAnsi="Times New Roman" w:cs="Times New Roman"/>
-                <w:b/>
-                <w:bCs/>
-                <w:sz w:val="24"/>
-                <w:szCs w:val="24"/>
-              </w:rPr>
-              <w:t xml:space="preserve"> </w:t>
+              <w:t xml:space="preserve">Pages: </w:t>
             </w:r>
           </w:p>
           <w:p>
             <w:pPr>
+              <w:pStyle w:val="Normal"/>
+              <w:spacing w:lineRule="auto" w:line="240" w:before="0" w:after="0"/>
               <w:rPr>
                 <w:rFonts w:ascii="Times New Roman" w:hAnsi="Times New Roman" w:cs="Times New Roman"/>
                 <w:sz w:val="24"/>
@@ -300,49 +282,56 @@
             </w:pPr>
             <w:r>
               <w:rPr>
-                <w:rFonts w:ascii="Times New Roman" w:hAnsi="Times New Roman" w:cs="Times New Roman"/>
+                <w:rFonts w:cs="Times New Roman" w:ascii="Times New Roman" w:hAnsi="Times New Roman"/>
                 <w:sz w:val="18"/>
                 <w:szCs w:val="18"/>
               </w:rPr>
-              <w:t>(excl</w:t>
-            </w:r>
-            <w:r>
-              <w:rPr>
-                <w:rFonts w:ascii="Times New Roman" w:hAnsi="Times New Roman" w:cs="Times New Roman"/>
-                <w:sz w:val="18"/>
-                <w:szCs w:val="18"/>
-              </w:rPr>
-              <w:t>uding</w:t>
-            </w:r>
-            <w:r>
-              <w:rPr>
-                <w:rFonts w:ascii="Times New Roman" w:hAnsi="Times New Roman" w:cs="Times New Roman"/>
-                <w:sz w:val="18"/>
-                <w:szCs w:val="18"/>
-              </w:rPr>
-              <w:t xml:space="preserve"> cover sheet)</w:t>
+              <w:t>(excluding cover sheet)</w:t>
             </w:r>
           </w:p>
         </w:tc>
         <w:tc>
           <w:tcPr>
-            <w:tcW w:w="6521" w:type="dxa"/>
+            <w:tcW w:w="6520" w:type="dxa"/>
+            <w:tcBorders>
+              <w:top w:val="nil"/>
+              <w:left w:val="nil"/>
+              <w:bottom w:val="nil"/>
+              <w:right w:val="nil"/>
+              <w:insideH w:val="nil"/>
+              <w:insideV w:val="nil"/>
+            </w:tcBorders>
+            <w:shd w:fill="auto" w:val="clear"/>
           </w:tcPr>
           <w:p>
             <w:pPr>
-              <w:rPr>
-                <w:rFonts w:ascii="Times New Roman" w:hAnsi="Times New Roman" w:cs="Times New Roman"/>
-                <w:sz w:val="24"/>
-                <w:szCs w:val="24"/>
-              </w:rPr>
+              <w:pStyle w:val="Normal"/>
+              <w:spacing w:lineRule="auto" w:line="240" w:before="0" w:after="0"/>
+              <w:rPr/>
             </w:pPr>
             <w:r>
               <w:rPr>
-                <w:rFonts w:ascii="Times New Roman" w:hAnsi="Times New Roman" w:cs="Times New Roman"/>
-                <w:sz w:val="24"/>
-                <w:szCs w:val="24"/>
-              </w:rPr>
-              <w:t>{{ num_package_pages }}</w:t>
+                <w:rFonts w:cs="Times New Roman" w:ascii="Times New Roman" w:hAnsi="Times New Roman"/>
+                <w:sz w:val="24"/>
+                <w:szCs w:val="24"/>
+              </w:rPr>
+              <w:t xml:space="preserve">{{ </w:t>
+            </w:r>
+            <w:r>
+              <w:rPr>
+                <w:rFonts w:cs="Times New Roman" w:ascii="Times New Roman" w:hAnsi="Times New Roman"/>
+                <w:sz w:val="24"/>
+                <w:szCs w:val="24"/>
+              </w:rPr>
+              <w:t>al_</w:t>
+            </w:r>
+            <w:r>
+              <w:rPr>
+                <w:rFonts w:cs="Times New Roman" w:ascii="Times New Roman" w:hAnsi="Times New Roman"/>
+                <w:sz w:val="24"/>
+                <w:szCs w:val="24"/>
+              </w:rPr>
+              <w:t>num_package_pages }}</w:t>
             </w:r>
           </w:p>
         </w:tc>
@@ -350,46 +339,66 @@
     </w:tbl>
     <w:p>
       <w:pPr>
-        <w:spacing w:after="0" w:line="240" w:lineRule="auto"/>
+        <w:pStyle w:val="Normal"/>
+        <w:spacing w:lineRule="auto" w:line="240" w:before="0" w:after="0"/>
         <w:rPr>
           <w:rFonts w:ascii="Times New Roman" w:hAnsi="Times New Roman" w:cs="Times New Roman"/>
           <w:sz w:val="24"/>
           <w:szCs w:val="24"/>
         </w:rPr>
       </w:pPr>
+      <w:r>
+        <w:rPr>
+          <w:rFonts w:cs="Times New Roman" w:ascii="Times New Roman" w:hAnsi="Times New Roman"/>
+          <w:sz w:val="24"/>
+          <w:szCs w:val="24"/>
+        </w:rPr>
+      </w:r>
     </w:p>
     <w:tbl>
       <w:tblPr>
         <w:tblStyle w:val="TableGrid"/>
-        <w:tblpPr w:leftFromText="180" w:rightFromText="180" w:vertAnchor="page" w:horzAnchor="margin" w:tblpY="4111"/>
+        <w:tblpPr w:bottomFromText="0" w:horzAnchor="margin" w:leftFromText="180" w:rightFromText="180" w:tblpX="0" w:tblpY="4111" w:topFromText="0" w:vertAnchor="page"/>
         <w:tblW w:w="9351" w:type="dxa"/>
-        <w:tblBorders>
-          <w:top w:val="none" w:sz="0" w:space="0" w:color="auto"/>
-          <w:left w:val="none" w:sz="0" w:space="0" w:color="auto"/>
-          <w:bottom w:val="none" w:sz="0" w:space="0" w:color="auto"/>
-          <w:right w:val="none" w:sz="0" w:space="0" w:color="auto"/>
-          <w:insideH w:val="none" w:sz="0" w:space="0" w:color="auto"/>
-          <w:insideV w:val="none" w:sz="0" w:space="0" w:color="auto"/>
-        </w:tblBorders>
-        <w:tblLook w:val="04A0" w:firstRow="1" w:lastRow="0" w:firstColumn="1" w:lastColumn="0" w:noHBand="0" w:noVBand="1"/>
+        <w:jc w:val="left"/>
+        <w:tblInd w:w="0" w:type="dxa"/>
+        <w:tblCellMar>
+          <w:top w:w="0" w:type="dxa"/>
+          <w:left w:w="108" w:type="dxa"/>
+          <w:bottom w:w="0" w:type="dxa"/>
+          <w:right w:w="108" w:type="dxa"/>
+        </w:tblCellMar>
+        <w:tblLook w:noVBand="1" w:val="04a0" w:noHBand="0" w:lastColumn="0" w:firstColumn="1" w:lastRow="0" w:firstRow="1"/>
       </w:tblPr>
       <w:tblGrid>
         <w:gridCol w:w="2830"/>
-        <w:gridCol w:w="6521"/>
+        <w:gridCol w:w="6520"/>
       </w:tblGrid>
       <w:tr>
         <w:trPr>
-          <w:trHeight w:val="397"/>
+          <w:trHeight w:val="397" w:hRule="atLeast"/>
         </w:trPr>
         <w:tc>
           <w:tcPr>
             <w:tcW w:w="2830" w:type="dxa"/>
+            <w:tcBorders>
+              <w:top w:val="nil"/>
+              <w:left w:val="nil"/>
+              <w:bottom w:val="nil"/>
+              <w:right w:val="nil"/>
+              <w:insideH w:val="nil"/>
+              <w:insideV w:val="nil"/>
+            </w:tcBorders>
+            <w:shd w:fill="auto" w:val="clear"/>
           </w:tcPr>
           <w:p>
             <w:pPr>
+              <w:pStyle w:val="Normal"/>
+              <w:spacing w:lineRule="auto" w:line="240" w:before="0" w:after="0"/>
               <w:rPr>
                 <w:rFonts w:ascii="Times New Roman" w:hAnsi="Times New Roman" w:cs="Times New Roman"/>
                 <w:b/>
+                <w:b/>
                 <w:bCs/>
                 <w:sz w:val="24"/>
                 <w:szCs w:val="24"/>
@@ -397,7 +406,7 @@
             </w:pPr>
             <w:r>
               <w:rPr>
-                <w:rFonts w:ascii="Times New Roman" w:hAnsi="Times New Roman" w:cs="Times New Roman"/>
+                <w:rFonts w:cs="Times New Roman" w:ascii="Times New Roman" w:hAnsi="Times New Roman"/>
                 <w:b/>
                 <w:bCs/>
                 <w:sz w:val="24"/>
@@ -409,10 +418,21 @@
         </w:tc>
         <w:tc>
           <w:tcPr>
-            <w:tcW w:w="6521" w:type="dxa"/>
+            <w:tcW w:w="6520" w:type="dxa"/>
+            <w:tcBorders>
+              <w:top w:val="nil"/>
+              <w:left w:val="nil"/>
+              <w:bottom w:val="nil"/>
+              <w:right w:val="nil"/>
+              <w:insideH w:val="nil"/>
+              <w:insideV w:val="nil"/>
+            </w:tcBorders>
+            <w:shd w:fill="auto" w:val="clear"/>
           </w:tcPr>
           <w:p>
             <w:pPr>
+              <w:pStyle w:val="Normal"/>
+              <w:spacing w:lineRule="auto" w:line="240" w:before="0" w:after="0"/>
               <w:contextualSpacing/>
               <w:rPr>
                 <w:rFonts w:ascii="Times New Roman" w:hAnsi="Times New Roman" w:cs="Times New Roman"/>
@@ -422,7 +442,7 @@
             </w:pPr>
             <w:r>
               <w:rPr>
-                <w:rFonts w:ascii="Times New Roman" w:hAnsi="Times New Roman" w:cs="Times New Roman"/>
+                <w:rFonts w:cs="Times New Roman" w:ascii="Times New Roman" w:hAnsi="Times New Roman"/>
                 <w:sz w:val="24"/>
                 <w:szCs w:val="24"/>
               </w:rPr>
@@ -433,17 +453,29 @@
       </w:tr>
       <w:tr>
         <w:trPr>
-          <w:trHeight w:val="397"/>
+          <w:trHeight w:val="397" w:hRule="atLeast"/>
         </w:trPr>
         <w:tc>
           <w:tcPr>
             <w:tcW w:w="2830" w:type="dxa"/>
+            <w:tcBorders>
+              <w:top w:val="nil"/>
+              <w:left w:val="nil"/>
+              <w:bottom w:val="nil"/>
+              <w:right w:val="nil"/>
+              <w:insideH w:val="nil"/>
+              <w:insideV w:val="nil"/>
+            </w:tcBorders>
+            <w:shd w:fill="auto" w:val="clear"/>
           </w:tcPr>
           <w:p>
             <w:pPr>
+              <w:pStyle w:val="Normal"/>
+              <w:spacing w:lineRule="auto" w:line="240" w:before="0" w:after="0"/>
               <w:rPr>
                 <w:rFonts w:ascii="Times New Roman" w:hAnsi="Times New Roman" w:cs="Times New Roman"/>
                 <w:b/>
+                <w:b/>
                 <w:bCs/>
                 <w:sz w:val="24"/>
                 <w:szCs w:val="24"/>
@@ -451,7 +483,7 @@
             </w:pPr>
             <w:r>
               <w:rPr>
-                <w:rFonts w:ascii="Times New Roman" w:hAnsi="Times New Roman" w:cs="Times New Roman"/>
+                <w:rFonts w:cs="Times New Roman" w:ascii="Times New Roman" w:hAnsi="Times New Roman"/>
                 <w:b/>
                 <w:bCs/>
                 <w:sz w:val="24"/>
@@ -463,10 +495,21 @@
         </w:tc>
         <w:tc>
           <w:tcPr>
-            <w:tcW w:w="6521" w:type="dxa"/>
+            <w:tcW w:w="6520" w:type="dxa"/>
+            <w:tcBorders>
+              <w:top w:val="nil"/>
+              <w:left w:val="nil"/>
+              <w:bottom w:val="nil"/>
+              <w:right w:val="nil"/>
+              <w:insideH w:val="nil"/>
+              <w:insideV w:val="nil"/>
+            </w:tcBorders>
+            <w:shd w:fill="auto" w:val="clear"/>
           </w:tcPr>
           <w:p>
             <w:pPr>
+              <w:pStyle w:val="Normal"/>
+              <w:spacing w:lineRule="auto" w:line="240" w:before="0" w:after="0"/>
               <w:contextualSpacing/>
               <w:rPr>
                 <w:rFonts w:ascii="Times New Roman" w:hAnsi="Times New Roman" w:cs="Times New Roman"/>
@@ -476,84 +519,40 @@
             </w:pPr>
             <w:r>
               <w:rPr>
-                <w:rFonts w:ascii="Times New Roman" w:hAnsi="Times New Roman" w:cs="Times New Roman"/>
-                <w:sz w:val="24"/>
-                <w:szCs w:val="24"/>
-              </w:rPr>
-              <w:t>{{ user</w:t>
-            </w:r>
-            <w:r>
-              <w:rPr>
-                <w:rFonts w:ascii="Times New Roman" w:hAnsi="Times New Roman" w:cs="Times New Roman"/>
-                <w:sz w:val="24"/>
-                <w:szCs w:val="24"/>
-              </w:rPr>
-              <w:t xml:space="preserve">_preferred_language if </w:t>
-            </w:r>
-            <w:r>
-              <w:rPr>
-                <w:rFonts w:ascii="Times New Roman" w:hAnsi="Times New Roman" w:cs="Times New Roman"/>
-                <w:sz w:val="24"/>
-                <w:szCs w:val="24"/>
-              </w:rPr>
-              <w:t>user</w:t>
-            </w:r>
-            <w:r>
-              <w:rPr>
-                <w:rFonts w:ascii="Times New Roman" w:hAnsi="Times New Roman" w:cs="Times New Roman"/>
-                <w:sz w:val="24"/>
-                <w:szCs w:val="24"/>
-              </w:rPr>
-              <w:t>_needs_interpreter else '</w:t>
-            </w:r>
-            <w:r>
-              <w:rPr>
-                <w:rFonts w:ascii="Times New Roman" w:hAnsi="Times New Roman" w:cs="Times New Roman"/>
-                <w:sz w:val="24"/>
-                <w:szCs w:val="24"/>
-              </w:rPr>
-              <w:t>English</w:t>
-            </w:r>
-            <w:r>
-              <w:rPr>
-                <w:rFonts w:ascii="Times New Roman" w:hAnsi="Times New Roman" w:cs="Times New Roman"/>
-                <w:sz w:val="24"/>
-                <w:szCs w:val="24"/>
-              </w:rPr>
-              <w:t>'</w:t>
-            </w:r>
-            <w:r>
-              <w:rPr>
-                <w:rFonts w:ascii="Times New Roman" w:hAnsi="Times New Roman" w:cs="Times New Roman"/>
-                <w:sz w:val="24"/>
-                <w:szCs w:val="24"/>
-              </w:rPr>
-              <w:t xml:space="preserve"> }</w:t>
-            </w:r>
-            <w:r>
-              <w:rPr>
-                <w:rFonts w:ascii="Times New Roman" w:hAnsi="Times New Roman" w:cs="Times New Roman"/>
-                <w:sz w:val="24"/>
-                <w:szCs w:val="24"/>
-              </w:rPr>
-              <w:t>}</w:t>
+                <w:rFonts w:cs="Times New Roman" w:ascii="Times New Roman" w:hAnsi="Times New Roman"/>
+                <w:sz w:val="24"/>
+                <w:szCs w:val="24"/>
+              </w:rPr>
+              <w:t>{{ user_preferred_language if user_needs_interpreter else 'English' }}</w:t>
             </w:r>
           </w:p>
         </w:tc>
       </w:tr>
       <w:tr>
         <w:trPr>
-          <w:trHeight w:val="397"/>
+          <w:trHeight w:val="397" w:hRule="atLeast"/>
         </w:trPr>
         <w:tc>
           <w:tcPr>
             <w:tcW w:w="2830" w:type="dxa"/>
+            <w:tcBorders>
+              <w:top w:val="nil"/>
+              <w:left w:val="nil"/>
+              <w:bottom w:val="nil"/>
+              <w:right w:val="nil"/>
+              <w:insideH w:val="nil"/>
+              <w:insideV w:val="nil"/>
+            </w:tcBorders>
+            <w:shd w:fill="auto" w:val="clear"/>
           </w:tcPr>
           <w:p>
             <w:pPr>
+              <w:pStyle w:val="Normal"/>
+              <w:spacing w:lineRule="auto" w:line="240" w:before="0" w:after="0"/>
               <w:rPr>
                 <w:rFonts w:ascii="Times New Roman" w:hAnsi="Times New Roman" w:cs="Times New Roman"/>
                 <w:b/>
+                <w:b/>
                 <w:bCs/>
                 <w:sz w:val="24"/>
                 <w:szCs w:val="24"/>
@@ -561,7 +560,7 @@
             </w:pPr>
             <w:r>
               <w:rPr>
-                <w:rFonts w:ascii="Times New Roman" w:hAnsi="Times New Roman" w:cs="Times New Roman"/>
+                <w:rFonts w:cs="Times New Roman" w:ascii="Times New Roman" w:hAnsi="Times New Roman"/>
                 <w:b/>
                 <w:bCs/>
                 <w:sz w:val="24"/>
@@ -573,10 +572,21 @@
         </w:tc>
         <w:tc>
           <w:tcPr>
-            <w:tcW w:w="6521" w:type="dxa"/>
+            <w:tcW w:w="6520" w:type="dxa"/>
+            <w:tcBorders>
+              <w:top w:val="nil"/>
+              <w:left w:val="nil"/>
+              <w:bottom w:val="nil"/>
+              <w:right w:val="nil"/>
+              <w:insideH w:val="nil"/>
+              <w:insideV w:val="nil"/>
+            </w:tcBorders>
+            <w:shd w:fill="auto" w:val="clear"/>
           </w:tcPr>
           <w:p>
             <w:pPr>
+              <w:pStyle w:val="Normal"/>
+              <w:spacing w:lineRule="auto" w:line="240" w:before="0" w:after="0"/>
               <w:rPr>
                 <w:rFonts w:ascii="Times New Roman" w:hAnsi="Times New Roman" w:cs="Times New Roman"/>
                 <w:sz w:val="24"/>
@@ -585,7 +595,7 @@
             </w:pPr>
             <w:r>
               <w:rPr>
-                <w:rFonts w:ascii="Times New Roman" w:hAnsi="Times New Roman" w:cs="Times New Roman"/>
+                <w:rFonts w:cs="Times New Roman" w:ascii="Times New Roman" w:hAnsi="Times New Roman"/>
                 <w:sz w:val="24"/>
                 <w:szCs w:val="24"/>
               </w:rPr>
@@ -596,17 +606,29 @@
       </w:tr>
       <w:tr>
         <w:trPr>
-          <w:trHeight w:val="397"/>
+          <w:trHeight w:val="397" w:hRule="atLeast"/>
         </w:trPr>
         <w:tc>
           <w:tcPr>
             <w:tcW w:w="2830" w:type="dxa"/>
+            <w:tcBorders>
+              <w:top w:val="nil"/>
+              <w:left w:val="nil"/>
+              <w:bottom w:val="nil"/>
+              <w:right w:val="nil"/>
+              <w:insideH w:val="nil"/>
+              <w:insideV w:val="nil"/>
+            </w:tcBorders>
+            <w:shd w:fill="auto" w:val="clear"/>
           </w:tcPr>
           <w:p>
             <w:pPr>
+              <w:pStyle w:val="Normal"/>
+              <w:spacing w:lineRule="auto" w:line="240" w:before="0" w:after="0"/>
               <w:rPr>
                 <w:rFonts w:ascii="Times New Roman" w:hAnsi="Times New Roman" w:cs="Times New Roman"/>
                 <w:b/>
+                <w:b/>
                 <w:bCs/>
                 <w:sz w:val="24"/>
                 <w:szCs w:val="24"/>
@@ -614,7 +636,7 @@
             </w:pPr>
             <w:r>
               <w:rPr>
-                <w:rFonts w:ascii="Times New Roman" w:hAnsi="Times New Roman" w:cs="Times New Roman"/>
+                <w:rFonts w:cs="Times New Roman" w:ascii="Times New Roman" w:hAnsi="Times New Roman"/>
                 <w:b/>
                 <w:bCs/>
                 <w:sz w:val="24"/>
@@ -626,10 +648,21 @@
         </w:tc>
         <w:tc>
           <w:tcPr>
-            <w:tcW w:w="6521" w:type="dxa"/>
+            <w:tcW w:w="6520" w:type="dxa"/>
+            <w:tcBorders>
+              <w:top w:val="nil"/>
+              <w:left w:val="nil"/>
+              <w:bottom w:val="nil"/>
+              <w:right w:val="nil"/>
+              <w:insideH w:val="nil"/>
+              <w:insideV w:val="nil"/>
+            </w:tcBorders>
+            <w:shd w:fill="auto" w:val="clear"/>
           </w:tcPr>
           <w:p>
             <w:pPr>
+              <w:pStyle w:val="Normal"/>
+              <w:spacing w:lineRule="auto" w:line="240" w:before="0" w:after="0"/>
               <w:rPr>
                 <w:rFonts w:ascii="Times New Roman" w:hAnsi="Times New Roman" w:cs="Times New Roman"/>
                 <w:sz w:val="24"/>
@@ -638,7 +671,7 @@
             </w:pPr>
             <w:r>
               <w:rPr>
-                <w:rFonts w:ascii="Times New Roman" w:hAnsi="Times New Roman" w:cs="Times New Roman"/>
+                <w:rFonts w:cs="Times New Roman" w:ascii="Times New Roman" w:hAnsi="Times New Roman"/>
                 <w:sz w:val="24"/>
                 <w:szCs w:val="24"/>
               </w:rPr>
@@ -649,17 +682,29 @@
       </w:tr>
       <w:tr>
         <w:trPr>
-          <w:trHeight w:val="397"/>
+          <w:trHeight w:val="397" w:hRule="atLeast"/>
         </w:trPr>
         <w:tc>
           <w:tcPr>
             <w:tcW w:w="2830" w:type="dxa"/>
+            <w:tcBorders>
+              <w:top w:val="nil"/>
+              <w:left w:val="nil"/>
+              <w:bottom w:val="nil"/>
+              <w:right w:val="nil"/>
+              <w:insideH w:val="nil"/>
+              <w:insideV w:val="nil"/>
+            </w:tcBorders>
+            <w:shd w:fill="auto" w:val="clear"/>
           </w:tcPr>
           <w:p>
             <w:pPr>
+              <w:pStyle w:val="Normal"/>
+              <w:spacing w:lineRule="auto" w:line="240" w:before="0" w:after="0"/>
               <w:rPr>
                 <w:rFonts w:ascii="Times New Roman" w:hAnsi="Times New Roman" w:cs="Times New Roman"/>
                 <w:b/>
+                <w:b/>
                 <w:bCs/>
                 <w:sz w:val="24"/>
                 <w:szCs w:val="24"/>
@@ -667,7 +712,7 @@
             </w:pPr>
             <w:r>
               <w:rPr>
-                <w:rFonts w:ascii="Times New Roman" w:hAnsi="Times New Roman" w:cs="Times New Roman"/>
+                <w:rFonts w:cs="Times New Roman" w:ascii="Times New Roman" w:hAnsi="Times New Roman"/>
                 <w:b/>
                 <w:bCs/>
                 <w:sz w:val="24"/>
@@ -679,10 +724,21 @@
         </w:tc>
         <w:tc>
           <w:tcPr>
-            <w:tcW w:w="6521" w:type="dxa"/>
+            <w:tcW w:w="6520" w:type="dxa"/>
+            <w:tcBorders>
+              <w:top w:val="nil"/>
+              <w:left w:val="nil"/>
+              <w:bottom w:val="nil"/>
+              <w:right w:val="nil"/>
+              <w:insideH w:val="nil"/>
+              <w:insideV w:val="nil"/>
+            </w:tcBorders>
+            <w:shd w:fill="auto" w:val="clear"/>
           </w:tcPr>
           <w:p>
             <w:pPr>
+              <w:pStyle w:val="Normal"/>
+              <w:spacing w:lineRule="auto" w:line="240" w:before="0" w:after="0"/>
               <w:rPr>
                 <w:rFonts w:ascii="Times New Roman" w:hAnsi="Times New Roman" w:cs="Times New Roman"/>
                 <w:sz w:val="24"/>
@@ -691,36 +747,40 @@
             </w:pPr>
             <w:r>
               <w:rPr>
-                <w:rFonts w:ascii="Times New Roman" w:hAnsi="Times New Roman" w:cs="Times New Roman"/>
-                <w:sz w:val="24"/>
-                <w:szCs w:val="24"/>
-              </w:rPr>
-              <w:t>{{ users[0]</w:t>
-            </w:r>
-            <w:r>
-              <w:rPr>
-                <w:rFonts w:ascii="Times New Roman" w:hAnsi="Times New Roman" w:cs="Times New Roman"/>
-                <w:sz w:val="24"/>
-                <w:szCs w:val="24"/>
-              </w:rPr>
-              <w:t>.email }}</w:t>
+                <w:rFonts w:cs="Times New Roman" w:ascii="Times New Roman" w:hAnsi="Times New Roman"/>
+                <w:sz w:val="24"/>
+                <w:szCs w:val="24"/>
+              </w:rPr>
+              <w:t>{{ users[0].email }}</w:t>
             </w:r>
           </w:p>
         </w:tc>
       </w:tr>
       <w:tr>
         <w:trPr>
-          <w:trHeight w:val="397"/>
+          <w:trHeight w:val="397" w:hRule="atLeast"/>
         </w:trPr>
         <w:tc>
           <w:tcPr>
             <w:tcW w:w="2830" w:type="dxa"/>
+            <w:tcBorders>
+              <w:top w:val="nil"/>
+              <w:left w:val="nil"/>
+              <w:bottom w:val="nil"/>
+              <w:right w:val="nil"/>
+              <w:insideH w:val="nil"/>
+              <w:insideV w:val="nil"/>
+            </w:tcBorders>
+            <w:shd w:fill="auto" w:val="clear"/>
           </w:tcPr>
           <w:p>
             <w:pPr>
+              <w:pStyle w:val="Normal"/>
+              <w:spacing w:lineRule="auto" w:line="240" w:before="0" w:after="0"/>
               <w:rPr>
                 <w:rFonts w:ascii="Times New Roman" w:hAnsi="Times New Roman" w:cs="Times New Roman"/>
                 <w:b/>
+                <w:b/>
                 <w:bCs/>
                 <w:sz w:val="24"/>
                 <w:szCs w:val="24"/>
@@ -728,27 +788,19 @@
             </w:pPr>
             <w:r>
               <w:rPr>
-                <w:rFonts w:ascii="Times New Roman" w:hAnsi="Times New Roman" w:cs="Times New Roman"/>
+                <w:rFonts w:cs="Times New Roman" w:ascii="Times New Roman" w:hAnsi="Times New Roman"/>
                 <w:b/>
                 <w:bCs/>
                 <w:sz w:val="24"/>
                 <w:szCs w:val="24"/>
               </w:rPr>
-              <w:t xml:space="preserve">Contact </w:t>
-            </w:r>
-            <w:r>
-              <w:rPr>
-                <w:rFonts w:ascii="Times New Roman" w:hAnsi="Times New Roman" w:cs="Times New Roman"/>
-                <w:b/>
-                <w:bCs/>
-                <w:sz w:val="24"/>
-                <w:szCs w:val="24"/>
-              </w:rPr>
-              <w:t xml:space="preserve">Notes: </w:t>
+              <w:t xml:space="preserve">Contact Notes: </w:t>
             </w:r>
           </w:p>
           <w:p>
             <w:pPr>
+              <w:pStyle w:val="Normal"/>
+              <w:spacing w:lineRule="auto" w:line="240" w:before="0" w:after="0"/>
               <w:rPr>
                 <w:rFonts w:ascii="Times New Roman" w:hAnsi="Times New Roman" w:cs="Times New Roman"/>
                 <w:sz w:val="18"/>
@@ -757,7 +809,7 @@
             </w:pPr>
             <w:r>
               <w:rPr>
-                <w:rFonts w:ascii="Times New Roman" w:hAnsi="Times New Roman" w:cs="Times New Roman"/>
+                <w:rFonts w:cs="Times New Roman" w:ascii="Times New Roman" w:hAnsi="Times New Roman"/>
                 <w:sz w:val="18"/>
                 <w:szCs w:val="18"/>
               </w:rPr>
@@ -766,44 +818,91 @@
           </w:p>
           <w:p>
             <w:pPr>
+              <w:pStyle w:val="Normal"/>
+              <w:spacing w:lineRule="auto" w:line="240" w:before="0" w:after="0"/>
               <w:rPr>
                 <w:rFonts w:ascii="Times New Roman" w:hAnsi="Times New Roman" w:cs="Times New Roman"/>
                 <w:b/>
+                <w:b/>
                 <w:bCs/>
                 <w:sz w:val="24"/>
                 <w:szCs w:val="24"/>
               </w:rPr>
             </w:pPr>
+            <w:r>
+              <w:rPr>
+                <w:rFonts w:cs="Times New Roman" w:ascii="Times New Roman" w:hAnsi="Times New Roman"/>
+                <w:b/>
+                <w:bCs/>
+                <w:sz w:val="24"/>
+                <w:szCs w:val="24"/>
+              </w:rPr>
+            </w:r>
           </w:p>
           <w:p>
             <w:pPr>
+              <w:pStyle w:val="Normal"/>
+              <w:spacing w:lineRule="auto" w:line="240" w:before="0" w:after="0"/>
               <w:rPr>
                 <w:rFonts w:ascii="Times New Roman" w:hAnsi="Times New Roman" w:cs="Times New Roman"/>
                 <w:b/>
+                <w:b/>
                 <w:bCs/>
                 <w:sz w:val="24"/>
                 <w:szCs w:val="24"/>
               </w:rPr>
             </w:pPr>
+            <w:r>
+              <w:rPr>
+                <w:rFonts w:cs="Times New Roman" w:ascii="Times New Roman" w:hAnsi="Times New Roman"/>
+                <w:b/>
+                <w:bCs/>
+                <w:sz w:val="24"/>
+                <w:szCs w:val="24"/>
+              </w:rPr>
+            </w:r>
           </w:p>
           <w:p>
             <w:pPr>
+              <w:pStyle w:val="Normal"/>
+              <w:spacing w:lineRule="auto" w:line="240" w:before="0" w:after="0"/>
               <w:rPr>
                 <w:rFonts w:ascii="Times New Roman" w:hAnsi="Times New Roman" w:cs="Times New Roman"/>
                 <w:b/>
+                <w:b/>
                 <w:bCs/>
                 <w:sz w:val="24"/>
                 <w:szCs w:val="24"/>
               </w:rPr>
             </w:pPr>
+            <w:r>
+              <w:rPr>
+                <w:rFonts w:cs="Times New Roman" w:ascii="Times New Roman" w:hAnsi="Times New Roman"/>
+                <w:b/>
+                <w:bCs/>
+                <w:sz w:val="24"/>
+                <w:szCs w:val="24"/>
+              </w:rPr>
+            </w:r>
           </w:p>
         </w:tc>
         <w:tc>
           <w:tcPr>
-            <w:tcW w:w="6521" w:type="dxa"/>
+            <w:tcW w:w="6520" w:type="dxa"/>
+            <w:tcBorders>
+              <w:top w:val="nil"/>
+              <w:left w:val="nil"/>
+              <w:bottom w:val="nil"/>
+              <w:right w:val="nil"/>
+              <w:insideH w:val="nil"/>
+              <w:insideV w:val="nil"/>
+            </w:tcBorders>
+            <w:shd w:fill="auto" w:val="clear"/>
           </w:tcPr>
           <w:p>
             <w:pPr>
+              <w:pStyle w:val="Normal"/>
+              <w:spacing w:lineRule="auto" w:line="240" w:before="0" w:after="0"/>
               <w:rPr>
                 <w:rFonts w:ascii="Times New Roman" w:hAnsi="Times New Roman" w:cs="Times New Roman"/>
                 <w:sz w:val="24"/>
@@ -812,7 +911,7 @@
             </w:pPr>
             <w:r>
               <w:rPr>
-                <w:rFonts w:ascii="Times New Roman" w:hAnsi="Times New Roman" w:cs="Times New Roman"/>
+                <w:rFonts w:cs="Times New Roman" w:ascii="Times New Roman" w:hAnsi="Times New Roman"/>
                 <w:sz w:val="24"/>
                 <w:szCs w:val="24"/>
               </w:rPr>
@@ -824,35 +923,53 @@
     </w:tbl>
     <w:p>
       <w:pPr>
+        <w:pStyle w:val="Normal"/>
         <w:pBdr>
-          <w:bottom w:val="single" w:sz="6" w:space="1" w:color="auto"/>
+          <w:bottom w:val="single" w:sz="6" w:space="1" w:color="000000"/>
         </w:pBdr>
-        <w:spacing w:after="0" w:line="240" w:lineRule="auto"/>
-        <w:ind w:right="4"/>
+        <w:spacing w:lineRule="auto" w:line="240" w:before="0" w:after="0"/>
+        <w:ind w:right="4" w:hanging="0"/>
         <w:rPr>
           <w:rFonts w:ascii="Times New Roman" w:hAnsi="Times New Roman" w:cs="Times New Roman"/>
           <w:sz w:val="24"/>
           <w:szCs w:val="24"/>
         </w:rPr>
       </w:pPr>
+      <w:r>
+        <w:rPr>
+          <w:rFonts w:cs="Times New Roman" w:ascii="Times New Roman" w:hAnsi="Times New Roman"/>
+          <w:sz w:val="24"/>
+          <w:szCs w:val="24"/>
+        </w:rPr>
+      </w:r>
     </w:p>
     <w:p>
       <w:pPr>
-        <w:spacing w:after="0" w:line="240" w:lineRule="auto"/>
-        <w:ind w:right="240"/>
+        <w:pStyle w:val="Normal"/>
+        <w:spacing w:lineRule="auto" w:line="240" w:before="0" w:after="0"/>
+        <w:ind w:right="240" w:hanging="0"/>
         <w:rPr>
           <w:rFonts w:ascii="Times New Roman" w:hAnsi="Times New Roman" w:cs="Times New Roman"/>
           <w:sz w:val="24"/>
           <w:szCs w:val="24"/>
         </w:rPr>
       </w:pPr>
+      <w:r>
+        <w:rPr>
+          <w:rFonts w:cs="Times New Roman" w:ascii="Times New Roman" w:hAnsi="Times New Roman"/>
+          <w:sz w:val="24"/>
+          <w:szCs w:val="24"/>
+        </w:rPr>
+      </w:r>
     </w:p>
     <w:p>
       <w:pPr>
-        <w:spacing w:after="0" w:line="240" w:lineRule="auto"/>
+        <w:pStyle w:val="Normal"/>
+        <w:spacing w:lineRule="auto" w:line="240" w:before="0" w:after="0"/>
         <w:rPr>
           <w:rFonts w:ascii="Times New Roman" w:hAnsi="Times New Roman" w:cs="Times New Roman"/>
           <w:b/>
+          <w:b/>
           <w:bCs/>
           <w:sz w:val="24"/>
           <w:szCs w:val="24"/>
@@ -860,7 +977,7 @@
       </w:pPr>
       <w:r>
         <w:rPr>
-          <w:rFonts w:ascii="Times New Roman" w:hAnsi="Times New Roman" w:cs="Times New Roman"/>
+          <w:rFonts w:cs="Times New Roman" w:ascii="Times New Roman" w:hAnsi="Times New Roman"/>
           <w:b/>
           <w:bCs/>
           <w:sz w:val="24"/>
@@ -871,19 +988,31 @@
     </w:p>
     <w:p>
       <w:pPr>
-        <w:spacing w:after="0" w:line="240" w:lineRule="auto"/>
+        <w:pStyle w:val="Normal"/>
+        <w:spacing w:lineRule="auto" w:line="240" w:before="0" w:after="0"/>
         <w:rPr>
           <w:rFonts w:ascii="Times New Roman" w:hAnsi="Times New Roman" w:cs="Times New Roman"/>
           <w:b/>
+          <w:b/>
           <w:bCs/>
           <w:sz w:val="24"/>
           <w:szCs w:val="24"/>
         </w:rPr>
       </w:pPr>
+      <w:r>
+        <w:rPr>
+          <w:rFonts w:cs="Times New Roman" w:ascii="Times New Roman" w:hAnsi="Times New Roman"/>
+          <w:b/>
+          <w:bCs/>
+          <w:sz w:val="24"/>
+          <w:szCs w:val="24"/>
+        </w:rPr>
+      </w:r>
     </w:p>
     <w:p>
       <w:pPr>
-        <w:spacing w:after="0" w:line="240" w:lineRule="auto"/>
+        <w:pStyle w:val="Normal"/>
+        <w:spacing w:lineRule="auto" w:line="240" w:before="0" w:after="0"/>
         <w:rPr>
           <w:rFonts w:ascii="Times New Roman" w:hAnsi="Times New Roman" w:cs="Times New Roman"/>
           <w:sz w:val="24"/>
@@ -892,52 +1021,94 @@
       </w:pPr>
       <w:r>
         <w:rPr>
-          <w:rFonts w:ascii="Times New Roman" w:hAnsi="Times New Roman" w:cs="Times New Roman"/>
-          <w:sz w:val="24"/>
-          <w:szCs w:val="24"/>
-        </w:rPr>
-        <w:t>{{ comma_and_list(download_titles) }}</w:t>
+          <w:rFonts w:cs="Times New Roman" w:ascii="Times New Roman" w:hAnsi="Times New Roman"/>
+          <w:sz w:val="24"/>
+          <w:szCs w:val="24"/>
+        </w:rPr>
+        <w:t>{{ comma_and_list(</w:t>
+      </w:r>
+      <w:r>
+        <w:rPr>
+          <w:rFonts w:cs="Times New Roman" w:ascii="Times New Roman" w:hAnsi="Times New Roman"/>
+          <w:sz w:val="24"/>
+          <w:szCs w:val="24"/>
+        </w:rPr>
+        <w:t>al_</w:t>
+      </w:r>
+      <w:r>
+        <w:rPr>
+          <w:rFonts w:cs="Times New Roman" w:ascii="Times New Roman" w:hAnsi="Times New Roman"/>
+          <w:sz w:val="24"/>
+          <w:szCs w:val="24"/>
+        </w:rPr>
+        <w:t>download_titles) }}</w:t>
       </w:r>
     </w:p>
     <w:p>
       <w:pPr>
-        <w:spacing w:after="0" w:line="240" w:lineRule="auto"/>
+        <w:pStyle w:val="Normal"/>
+        <w:spacing w:lineRule="auto" w:line="240" w:before="0" w:after="0"/>
         <w:rPr>
           <w:rFonts w:ascii="Times New Roman" w:hAnsi="Times New Roman" w:cs="Times New Roman"/>
           <w:sz w:val="24"/>
           <w:szCs w:val="24"/>
         </w:rPr>
       </w:pPr>
+      <w:r>
+        <w:rPr>
+          <w:rFonts w:cs="Times New Roman" w:ascii="Times New Roman" w:hAnsi="Times New Roman"/>
+          <w:sz w:val="24"/>
+          <w:szCs w:val="24"/>
+        </w:rPr>
+      </w:r>
     </w:p>
     <w:p>
       <w:pPr>
+        <w:pStyle w:val="Normal"/>
         <w:pBdr>
-          <w:bottom w:val="single" w:sz="6" w:space="1" w:color="auto"/>
+          <w:bottom w:val="single" w:sz="6" w:space="1" w:color="000000"/>
         </w:pBdr>
-        <w:spacing w:after="0" w:line="240" w:lineRule="auto"/>
+        <w:spacing w:lineRule="auto" w:line="240" w:before="0" w:after="0"/>
         <w:rPr>
           <w:rFonts w:ascii="Times New Roman" w:hAnsi="Times New Roman" w:cs="Times New Roman"/>
           <w:sz w:val="24"/>
           <w:szCs w:val="24"/>
         </w:rPr>
       </w:pPr>
+      <w:r>
+        <w:rPr>
+          <w:rFonts w:cs="Times New Roman" w:ascii="Times New Roman" w:hAnsi="Times New Roman"/>
+          <w:sz w:val="24"/>
+          <w:szCs w:val="24"/>
+        </w:rPr>
+      </w:r>
     </w:p>
     <w:p>
       <w:pPr>
-        <w:spacing w:after="0" w:line="240" w:lineRule="auto"/>
+        <w:pStyle w:val="Normal"/>
+        <w:spacing w:lineRule="auto" w:line="240" w:before="0" w:after="0"/>
         <w:rPr>
           <w:rFonts w:ascii="Times New Roman" w:hAnsi="Times New Roman" w:cs="Times New Roman"/>
           <w:sz w:val="24"/>
           <w:szCs w:val="24"/>
         </w:rPr>
       </w:pPr>
+      <w:r>
+        <w:rPr>
+          <w:rFonts w:cs="Times New Roman" w:ascii="Times New Roman" w:hAnsi="Times New Roman"/>
+          <w:sz w:val="24"/>
+          <w:szCs w:val="24"/>
+        </w:rPr>
+      </w:r>
     </w:p>
     <w:p>
       <w:pPr>
-        <w:spacing w:after="0" w:line="240" w:lineRule="auto"/>
+        <w:pStyle w:val="Normal"/>
+        <w:spacing w:lineRule="auto" w:line="240" w:before="0" w:after="0"/>
         <w:rPr>
           <w:rFonts w:ascii="Times New Roman" w:hAnsi="Times New Roman" w:cs="Times New Roman"/>
           <w:b/>
+          <w:b/>
           <w:bCs/>
           <w:sz w:val="24"/>
           <w:szCs w:val="24"/>
@@ -945,7 +1116,7 @@
       </w:pPr>
       <w:r>
         <w:rPr>
-          <w:rFonts w:ascii="Times New Roman" w:hAnsi="Times New Roman" w:cs="Times New Roman"/>
+          <w:rFonts w:cs="Times New Roman" w:ascii="Times New Roman" w:hAnsi="Times New Roman"/>
           <w:b/>
           <w:bCs/>
           <w:sz w:val="24"/>
@@ -956,19 +1127,31 @@
     </w:p>
     <w:p>
       <w:pPr>
-        <w:spacing w:after="0" w:line="240" w:lineRule="auto"/>
+        <w:pStyle w:val="Normal"/>
+        <w:spacing w:lineRule="auto" w:line="240" w:before="0" w:after="0"/>
         <w:rPr>
           <w:rFonts w:ascii="Times New Roman" w:hAnsi="Times New Roman" w:cs="Times New Roman"/>
           <w:b/>
+          <w:b/>
           <w:bCs/>
           <w:sz w:val="24"/>
           <w:szCs w:val="24"/>
         </w:rPr>
       </w:pPr>
+      <w:r>
+        <w:rPr>
+          <w:rFonts w:cs="Times New Roman" w:ascii="Times New Roman" w:hAnsi="Times New Roman"/>
+          <w:b/>
+          <w:bCs/>
+          <w:sz w:val="24"/>
+          <w:szCs w:val="24"/>
+        </w:rPr>
+      </w:r>
     </w:p>
     <w:p>
       <w:pPr>
-        <w:spacing w:after="0" w:line="240" w:lineRule="auto"/>
+        <w:pStyle w:val="Normal"/>
+        <w:spacing w:lineRule="auto" w:line="240" w:before="0" w:after="0"/>
         <w:rPr>
           <w:rFonts w:ascii="Times New Roman" w:hAnsi="Times New Roman" w:cs="Times New Roman"/>
           <w:sz w:val="24"/>
@@ -977,115 +1160,161 @@
       </w:pPr>
       <w:r>
         <w:rPr>
-          <w:rFonts w:ascii="Times New Roman" w:hAnsi="Times New Roman" w:cs="Times New Roman"/>
-          <w:sz w:val="24"/>
-          <w:szCs w:val="24"/>
-        </w:rPr>
-        <w:t xml:space="preserve">{{ </w:t>
-      </w:r>
-      <w:r>
-        <w:rPr>
-          <w:rFonts w:ascii="Times New Roman" w:hAnsi="Times New Roman" w:cs="Times New Roman"/>
-          <w:sz w:val="24"/>
-          <w:szCs w:val="24"/>
-        </w:rPr>
-        <w:t>comments_to_clerk</w:t>
-      </w:r>
-      <w:r>
-        <w:rPr>
-          <w:rFonts w:ascii="Times New Roman" w:hAnsi="Times New Roman" w:cs="Times New Roman"/>
-          <w:sz w:val="24"/>
-          <w:szCs w:val="24"/>
-        </w:rPr>
-        <w:t xml:space="preserve"> }}</w:t>
+          <w:rFonts w:cs="Times New Roman" w:ascii="Times New Roman" w:hAnsi="Times New Roman"/>
+          <w:sz w:val="24"/>
+          <w:szCs w:val="24"/>
+        </w:rPr>
+        <w:t>{{ comments_to_clerk }}</w:t>
       </w:r>
     </w:p>
     <w:p>
       <w:pPr>
+        <w:pStyle w:val="Normal"/>
         <w:rPr>
           <w:rFonts w:ascii="Times New Roman" w:hAnsi="Times New Roman" w:cs="Times New Roman"/>
           <w:sz w:val="24"/>
           <w:szCs w:val="24"/>
         </w:rPr>
       </w:pPr>
+      <w:r>
+        <w:rPr>
+          <w:rFonts w:cs="Times New Roman" w:ascii="Times New Roman" w:hAnsi="Times New Roman"/>
+          <w:sz w:val="24"/>
+          <w:szCs w:val="24"/>
+        </w:rPr>
+      </w:r>
     </w:p>
     <w:p>
       <w:pPr>
+        <w:pStyle w:val="Normal"/>
         <w:rPr>
           <w:rFonts w:ascii="Times New Roman" w:hAnsi="Times New Roman" w:cs="Times New Roman"/>
           <w:sz w:val="24"/>
           <w:szCs w:val="24"/>
         </w:rPr>
       </w:pPr>
+      <w:r>
+        <w:rPr>
+          <w:rFonts w:cs="Times New Roman" w:ascii="Times New Roman" w:hAnsi="Times New Roman"/>
+          <w:sz w:val="24"/>
+          <w:szCs w:val="24"/>
+        </w:rPr>
+      </w:r>
     </w:p>
     <w:p>
       <w:pPr>
+        <w:pStyle w:val="Normal"/>
         <w:rPr>
           <w:rFonts w:ascii="Times New Roman" w:hAnsi="Times New Roman" w:cs="Times New Roman"/>
           <w:sz w:val="24"/>
           <w:szCs w:val="24"/>
         </w:rPr>
       </w:pPr>
+      <w:r>
+        <w:rPr>
+          <w:rFonts w:cs="Times New Roman" w:ascii="Times New Roman" w:hAnsi="Times New Roman"/>
+          <w:sz w:val="24"/>
+          <w:szCs w:val="24"/>
+        </w:rPr>
+      </w:r>
     </w:p>
     <w:p>
       <w:pPr>
+        <w:pStyle w:val="Normal"/>
         <w:rPr>
           <w:rFonts w:ascii="Times New Roman" w:hAnsi="Times New Roman" w:cs="Times New Roman"/>
           <w:sz w:val="24"/>
           <w:szCs w:val="24"/>
         </w:rPr>
       </w:pPr>
+      <w:r>
+        <w:rPr>
+          <w:rFonts w:cs="Times New Roman" w:ascii="Times New Roman" w:hAnsi="Times New Roman"/>
+          <w:sz w:val="24"/>
+          <w:szCs w:val="24"/>
+        </w:rPr>
+      </w:r>
     </w:p>
     <w:p>
       <w:pPr>
+        <w:pStyle w:val="Normal"/>
         <w:rPr>
           <w:rFonts w:ascii="Times New Roman" w:hAnsi="Times New Roman" w:cs="Times New Roman"/>
           <w:sz w:val="24"/>
           <w:szCs w:val="24"/>
         </w:rPr>
       </w:pPr>
+      <w:r>
+        <w:rPr>
+          <w:rFonts w:cs="Times New Roman" w:ascii="Times New Roman" w:hAnsi="Times New Roman"/>
+          <w:sz w:val="24"/>
+          <w:szCs w:val="24"/>
+        </w:rPr>
+      </w:r>
     </w:p>
     <w:p>
       <w:pPr>
+        <w:pStyle w:val="Normal"/>
         <w:rPr>
           <w:rFonts w:ascii="Times New Roman" w:hAnsi="Times New Roman" w:cs="Times New Roman"/>
           <w:sz w:val="24"/>
           <w:szCs w:val="24"/>
         </w:rPr>
       </w:pPr>
+      <w:r>
+        <w:rPr>
+          <w:rFonts w:cs="Times New Roman" w:ascii="Times New Roman" w:hAnsi="Times New Roman"/>
+          <w:sz w:val="24"/>
+          <w:szCs w:val="24"/>
+        </w:rPr>
+      </w:r>
     </w:p>
     <w:p>
       <w:pPr>
+        <w:pStyle w:val="Normal"/>
         <w:rPr>
           <w:rFonts w:ascii="Times New Roman" w:hAnsi="Times New Roman" w:cs="Times New Roman"/>
           <w:sz w:val="24"/>
           <w:szCs w:val="24"/>
         </w:rPr>
       </w:pPr>
+      <w:r>
+        <w:rPr>
+          <w:rFonts w:cs="Times New Roman" w:ascii="Times New Roman" w:hAnsi="Times New Roman"/>
+          <w:sz w:val="24"/>
+          <w:szCs w:val="24"/>
+        </w:rPr>
+      </w:r>
     </w:p>
     <w:p>
       <w:pPr>
+        <w:pStyle w:val="Normal"/>
         <w:rPr>
           <w:rFonts w:ascii="Times New Roman" w:hAnsi="Times New Roman" w:cs="Times New Roman"/>
           <w:sz w:val="24"/>
           <w:szCs w:val="24"/>
         </w:rPr>
       </w:pPr>
+      <w:r>
+        <w:rPr>
+          <w:rFonts w:cs="Times New Roman" w:ascii="Times New Roman" w:hAnsi="Times New Roman"/>
+          <w:sz w:val="24"/>
+          <w:szCs w:val="24"/>
+        </w:rPr>
+      </w:r>
     </w:p>
     <w:p>
       <w:pPr>
+        <w:pStyle w:val="Normal"/>
         <w:tabs>
-          <w:tab w:val="left" w:pos="7950"/>
+          <w:tab w:val="left" w:pos="7950" w:leader="none"/>
         </w:tabs>
-        <w:rPr>
-          <w:rFonts w:ascii="Times New Roman" w:hAnsi="Times New Roman" w:cs="Times New Roman"/>
-          <w:sz w:val="24"/>
-          <w:szCs w:val="24"/>
-        </w:rPr>
+        <w:spacing w:before="0" w:after="160"/>
+        <w:rPr/>
       </w:pPr>
       <w:r>
         <w:rPr>
-          <w:rFonts w:ascii="Times New Roman" w:hAnsi="Times New Roman" w:cs="Times New Roman"/>
+          <w:rFonts w:cs="Times New Roman" w:ascii="Times New Roman" w:hAnsi="Times New Roman"/>
           <w:sz w:val="24"/>
           <w:szCs w:val="24"/>
         </w:rPr>
@@ -1093,45 +1322,25 @@
       </w:r>
     </w:p>
     <w:sectPr>
-      <w:footerReference w:type="default" r:id="rId6"/>
+      <w:footerReference w:type="default" r:id="rId2"/>
+      <w:type w:val="nextPage"/>
       <w:pgSz w:w="12240" w:h="15840"/>
-      <w:pgMar w:top="1247" w:right="1440" w:bottom="1247" w:left="1440" w:header="720" w:footer="720" w:gutter="0"/>
-      <w:cols w:space="720"/>
-      <w:docGrid w:linePitch="360"/>
+      <w:pgMar w:left="1440" w:right="1440" w:header="0" w:top="1247" w:footer="720" w:bottom="1247" w:gutter="0"/>
+      <w:pgNumType w:fmt="decimal"/>
+      <w:formProt w:val="false"/>
+      <w:textDirection w:val="lrTb"/>
+      <w:docGrid w:type="default" w:linePitch="360" w:charSpace="4096"/>
     </w:sectPr>
   </w:body>
 </w:document>
 </file>
 
-<file path=word/endnotes.xml><?xml version="1.0" encoding="utf-8"?>
-<w:endnotes xmlns:wpc="http://schemas.microsoft.com/office/word/2010/wordprocessingCanvas" xmlns:cx="http://schemas.microsoft.com/office/drawing/2014/chartex" xmlns:cx1="http://schemas.microsoft.com/office/drawing/2015/9/8/chartex" xmlns:mc="http://schemas.openxmlformats.org/markup-compatibility/2006" xmlns:o="urn:schemas-microsoft-com:office:office" xmlns:r="http://schemas.openxmlformats.org/officeDocument/2006/relationships" xmlns:m="http://schemas.openxmlformats.org/officeDocument/2006/math" xmlns:v="urn:schemas-microsoft-com:vml" xmlns:wp14="http://schemas.microsoft.com/office/word/2010/wordprocessingDrawing" xmlns:wp="http://schemas.openxmlformats.org/drawingml/2006/wordprocessingDrawing" xmlns:w10="urn:schemas-microsoft-com:office:word" xmlns:w="http://schemas.openxmlformats.org/wordprocessingml/2006/main" xmlns:w14="http://schemas.microsoft.com/office/word/2010/wordml" xmlns:w15="http://schemas.microsoft.com/office/word/2012/wordml" xmlns:w16se="http://schemas.microsoft.com/office/word/2015/wordml/symex" xmlns:wpg="http://schemas.microsoft.com/office/word/2010/wordprocessingGroup" xmlns:wpi="http://schemas.microsoft.com/office/word/2010/wordprocessingInk" xmlns:wne="http://schemas.microsoft.com/office/word/2006/wordml" xmlns:wps="http://schemas.microsoft.com/office/word/2010/wordprocessingShape" mc:Ignorable="w14 w15 w16se wp14">
-  <w:endnote w:type="separator" w:id="-1">
-    <w:p>
-      <w:pPr>
-        <w:spacing w:after="0" w:line="240" w:lineRule="auto"/>
-      </w:pPr>
-      <w:r>
-        <w:separator/>
-      </w:r>
-    </w:p>
-  </w:endnote>
-  <w:endnote w:type="continuationSeparator" w:id="0">
-    <w:p>
-      <w:pPr>
-        <w:spacing w:after="0" w:line="240" w:lineRule="auto"/>
-      </w:pPr>
-      <w:r>
-        <w:continuationSeparator/>
-      </w:r>
-    </w:p>
-  </w:endnote>
-</w:endnotes>
-</file>
-
 <file path=word/footer1.xml><?xml version="1.0" encoding="utf-8"?>
-<w:ftr xmlns:wpc="http://schemas.microsoft.com/office/word/2010/wordprocessingCanvas" xmlns:cx="http://schemas.microsoft.com/office/drawing/2014/chartex" xmlns:cx1="http://schemas.microsoft.com/office/drawing/2015/9/8/chartex" xmlns:mc="http://schemas.openxmlformats.org/markup-compatibility/2006" xmlns:o="urn:schemas-microsoft-com:office:office" xmlns:r="http://schemas.openxmlformats.org/officeDocument/2006/relationships" xmlns:m="http://schemas.openxmlformats.org/officeDocument/2006/math" xmlns:v="urn:schemas-microsoft-com:vml" xmlns:wp14="http://schemas.microsoft.com/office/word/2010/wordprocessingDrawing" xmlns:wp="http://schemas.openxmlformats.org/drawingml/2006/wordprocessingDrawing" xmlns:w10="urn:schemas-microsoft-com:office:word" xmlns:w="http://schemas.openxmlformats.org/wordprocessingml/2006/main" xmlns:w14="http://schemas.microsoft.com/office/word/2010/wordml" xmlns:w15="http://schemas.microsoft.com/office/word/2012/wordml" xmlns:w16se="http://schemas.microsoft.com/office/word/2015/wordml/symex" xmlns:wpg="http://schemas.microsoft.com/office/word/2010/wordprocessingGroup" xmlns:wpi="http://schemas.microsoft.com/office/word/2010/wordprocessingInk" xmlns:wne="http://schemas.microsoft.com/office/word/2006/wordml" xmlns:wps="http://schemas.microsoft.com/office/word/2010/wordprocessingShape" mc:Ignorable="w14 w15 w16se wp14">
+<w:ftr xmlns:o="urn:schemas-microsoft-com:office:office" xmlns:r="http://schemas.openxmlformats.org/officeDocument/2006/relationships" xmlns:v="urn:schemas-microsoft-com:vml" xmlns:w="http://schemas.openxmlformats.org/wordprocessingml/2006/main" xmlns:w10="urn:schemas-microsoft-com:office:word" xmlns:wp="http://schemas.openxmlformats.org/drawingml/2006/wordprocessingDrawing" xmlns:wps="http://schemas.microsoft.com/office/word/2010/wordprocessingShape" xmlns:wpg="http://schemas.microsoft.com/office/word/2010/wordprocessingGroup" xmlns:mc="http://schemas.openxmlformats.org/markup-compatibility/2006" xmlns:wp14="http://schemas.microsoft.com/office/word/2010/wordprocessingDrawing" xmlns:w14="http://schemas.microsoft.com/office/word/2010/wordml" mc:Ignorable="w14 wp14">
   <w:p>
     <w:pPr>
+      <w:pStyle w:val="Normal"/>
+      <w:spacing w:before="0" w:after="0"/>
       <w:contextualSpacing/>
       <w:jc w:val="center"/>
       <w:rPr>
@@ -1142,42 +1351,32 @@
     </w:pPr>
     <w:r>
       <w:rPr>
-        <w:rFonts w:ascii="Times New Roman" w:hAnsi="Times New Roman" w:cs="Times New Roman"/>
+        <w:rFonts w:cs="Times New Roman" w:ascii="Times New Roman" w:hAnsi="Times New Roman"/>
         <w:sz w:val="24"/>
         <w:szCs w:val="24"/>
       </w:rPr>
-      <w:t>This form was completed and submitted using MassAccess</w:t>
+      <w:t xml:space="preserve">This form was completed and submitted using MassAccess </w:t>
     </w:r>
     <w:r>
       <w:rPr>
-        <w:rFonts w:ascii="Times New Roman" w:hAnsi="Times New Roman" w:cs="Times New Roman"/>
-        <w:sz w:val="24"/>
-        <w:szCs w:val="24"/>
-      </w:rPr>
-      <w:t xml:space="preserve"> </w:t>
-    </w:r>
-    <w:r>
-      <w:rPr>
-        <w:rFonts w:ascii="Times New Roman" w:hAnsi="Times New Roman" w:cs="Times New Roman"/>
+        <w:rFonts w:cs="Times New Roman" w:ascii="Times New Roman" w:hAnsi="Times New Roman"/>
       </w:rPr>
       <w:t>({{ package_version_number }})</w:t>
     </w:r>
   </w:p>
   <w:p>
     <w:pPr>
+      <w:pStyle w:val="Normal"/>
+      <w:spacing w:before="0" w:after="0"/>
       <w:contextualSpacing/>
       <w:jc w:val="center"/>
-      <w:rPr>
-        <w:rFonts w:ascii="Times New Roman" w:hAnsi="Times New Roman" w:cs="Times New Roman"/>
-        <w:sz w:val="24"/>
-        <w:szCs w:val="24"/>
-      </w:rPr>
+      <w:rPr/>
     </w:pPr>
-    <w:hyperlink r:id="rId1" w:history="1">
-      <w:r>
-        <w:rPr>
-          <w:rStyle w:val="Hyperlink"/>
-          <w:rFonts w:ascii="Times New Roman" w:hAnsi="Times New Roman" w:cs="Times New Roman"/>
+    <w:hyperlink r:id="rId1">
+      <w:r>
+        <w:rPr>
+          <w:rStyle w:val="InternetLink"/>
+          <w:rFonts w:cs="Times New Roman" w:ascii="Times New Roman" w:hAnsi="Times New Roman"/>
           <w:sz w:val="24"/>
           <w:szCs w:val="24"/>
         </w:rPr>
@@ -1186,17 +1385,17 @@
     </w:hyperlink>
     <w:r>
       <w:rPr>
-        <w:rFonts w:ascii="Times New Roman" w:hAnsi="Times New Roman" w:cs="Times New Roman"/>
+        <w:rFonts w:cs="Times New Roman" w:ascii="Times New Roman" w:hAnsi="Times New Roman"/>
         <w:sz w:val="24"/>
         <w:szCs w:val="24"/>
       </w:rPr>
       <w:t xml:space="preserve"> | </w:t>
     </w:r>
-    <w:hyperlink r:id="rId2" w:history="1">
-      <w:r>
-        <w:rPr>
-          <w:rStyle w:val="Hyperlink"/>
-          <w:rFonts w:ascii="Times New Roman" w:hAnsi="Times New Roman" w:cs="Times New Roman"/>
+    <w:hyperlink r:id="rId2">
+      <w:r>
+        <w:rPr>
+          <w:rStyle w:val="InternetLink"/>
+          <w:rFonts w:cs="Times New Roman" w:ascii="Times New Roman" w:hAnsi="Times New Roman"/>
           <w:sz w:val="24"/>
           <w:szCs w:val="24"/>
         </w:rPr>
@@ -1205,7 +1404,7 @@
     </w:hyperlink>
     <w:r>
       <w:rPr>
-        <w:rFonts w:ascii="Times New Roman" w:hAnsi="Times New Roman" w:cs="Times New Roman"/>
+        <w:rFonts w:cs="Times New Roman" w:ascii="Times New Roman" w:hAnsi="Times New Roman"/>
         <w:sz w:val="24"/>
         <w:szCs w:val="24"/>
       </w:rPr>
@@ -1215,59 +1414,32 @@
 </w:ftr>
 </file>
 
-<file path=word/footnotes.xml><?xml version="1.0" encoding="utf-8"?>
-<w:footnotes xmlns:wpc="http://schemas.microsoft.com/office/word/2010/wordprocessingCanvas" xmlns:cx="http://schemas.microsoft.com/office/drawing/2014/chartex" xmlns:cx1="http://schemas.microsoft.com/office/drawing/2015/9/8/chartex" xmlns:mc="http://schemas.openxmlformats.org/markup-compatibility/2006" xmlns:o="urn:schemas-microsoft-com:office:office" xmlns:r="http://schemas.openxmlformats.org/officeDocument/2006/relationships" xmlns:m="http://schemas.openxmlformats.org/officeDocument/2006/math" xmlns:v="urn:schemas-microsoft-com:vml" xmlns:wp14="http://schemas.microsoft.com/office/word/2010/wordprocessingDrawing" xmlns:wp="http://schemas.openxmlformats.org/drawingml/2006/wordprocessingDrawing" xmlns:w10="urn:schemas-microsoft-com:office:word" xmlns:w="http://schemas.openxmlformats.org/wordprocessingml/2006/main" xmlns:w14="http://schemas.microsoft.com/office/word/2010/wordml" xmlns:w15="http://schemas.microsoft.com/office/word/2012/wordml" xmlns:w16se="http://schemas.microsoft.com/office/word/2015/wordml/symex" xmlns:wpg="http://schemas.microsoft.com/office/word/2010/wordprocessingGroup" xmlns:wpi="http://schemas.microsoft.com/office/word/2010/wordprocessingInk" xmlns:wne="http://schemas.microsoft.com/office/word/2006/wordml" xmlns:wps="http://schemas.microsoft.com/office/word/2010/wordprocessingShape" mc:Ignorable="w14 w15 w16se wp14">
-  <w:footnote w:type="separator" w:id="-1">
-    <w:p>
-      <w:pPr>
-        <w:spacing w:after="0" w:line="240" w:lineRule="auto"/>
-      </w:pPr>
-      <w:r>
-        <w:separator/>
-      </w:r>
-    </w:p>
-  </w:footnote>
-  <w:footnote w:type="continuationSeparator" w:id="0">
-    <w:p>
-      <w:pPr>
-        <w:spacing w:after="0" w:line="240" w:lineRule="auto"/>
-      </w:pPr>
-      <w:r>
-        <w:continuationSeparator/>
-      </w:r>
-    </w:p>
-  </w:footnote>
-</w:footnotes>
-</file>
-
 <file path=word/styles.xml><?xml version="1.0" encoding="utf-8"?>
-<w:styles xmlns:mc="http://schemas.openxmlformats.org/markup-compatibility/2006" xmlns:r="http://schemas.openxmlformats.org/officeDocument/2006/relationships" xmlns:w="http://schemas.openxmlformats.org/wordprocessingml/2006/main" xmlns:w14="http://schemas.microsoft.com/office/word/2010/wordml" xmlns:w15="http://schemas.microsoft.com/office/word/2012/wordml" xmlns:w16se="http://schemas.microsoft.com/office/word/2015/wordml/symex" mc:Ignorable="w14 w15 w16se">
+<w:styles xmlns:w="http://schemas.openxmlformats.org/wordprocessingml/2006/main" xmlns:w14="http://schemas.microsoft.com/office/word/2010/wordml" xmlns:mc="http://schemas.openxmlformats.org/markup-compatibility/2006" mc:Ignorable="w14">
   <w:docDefaults>
     <w:rPrDefault>
       <w:rPr>
-        <w:rFonts w:asciiTheme="minorHAnsi" w:eastAsiaTheme="minorHAnsi" w:hAnsiTheme="minorHAnsi" w:cstheme="minorBidi"/>
+        <w:rFonts w:ascii="Calibri" w:hAnsi="Calibri" w:eastAsia="Calibri" w:cs="" w:asciiTheme="minorHAnsi" w:cstheme="minorBidi" w:eastAsiaTheme="minorHAnsi" w:hAnsiTheme="minorHAnsi"/>
         <w:sz w:val="22"/>
         <w:szCs w:val="22"/>
         <w:lang w:val="en-US" w:eastAsia="en-US" w:bidi="ar-SA"/>
       </w:rPr>
     </w:rPrDefault>
     <w:pPrDefault>
-      <w:pPr>
-        <w:spacing w:after="160" w:line="259" w:lineRule="auto"/>
-      </w:pPr>
+      <w:pPr/>
     </w:pPrDefault>
   </w:docDefaults>
   <w:latentStyles w:defLockedState="0" w:defUIPriority="99" w:defSemiHidden="0" w:defUnhideWhenUsed="0" w:defQFormat="0" w:count="371">
     <w:lsdException w:name="Normal" w:uiPriority="0" w:qFormat="1"/>
     <w:lsdException w:name="heading 1" w:uiPriority="9" w:qFormat="1"/>
-    <w:lsdException w:name="heading 2" w:semiHidden="1" w:uiPriority="9" w:unhideWhenUsed="1" w:qFormat="1"/>
-    <w:lsdException w:name="heading 3" w:semiHidden="1" w:uiPriority="9" w:unhideWhenUsed="1" w:qFormat="1"/>
-    <w:lsdException w:name="heading 4" w:semiHidden="1" w:uiPriority="9" w:unhideWhenUsed="1" w:qFormat="1"/>
-    <w:lsdException w:name="heading 5" w:semiHidden="1" w:uiPriority="9" w:unhideWhenUsed="1" w:qFormat="1"/>
-    <w:lsdException w:name="heading 6" w:semiHidden="1" w:uiPriority="9" w:unhideWhenUsed="1" w:qFormat="1"/>
-    <w:lsdException w:name="heading 7" w:semiHidden="1" w:uiPriority="9" w:unhideWhenUsed="1" w:qFormat="1"/>
-    <w:lsdException w:name="heading 8" w:semiHidden="1" w:uiPriority="9" w:unhideWhenUsed="1" w:qFormat="1"/>
-    <w:lsdException w:name="heading 9" w:semiHidden="1" w:uiPriority="9" w:unhideWhenUsed="1" w:qFormat="1"/>
+    <w:lsdException w:name="heading 2" w:uiPriority="9" w:semiHidden="1" w:unhideWhenUsed="1" w:qFormat="1"/>
+    <w:lsdException w:name="heading 3" w:uiPriority="9" w:semiHidden="1" w:unhideWhenUsed="1" w:qFormat="1"/>
+    <w:lsdException w:name="heading 4" w:uiPriority="9" w:semiHidden="1" w:unhideWhenUsed="1" w:qFormat="1"/>
+    <w:lsdException w:name="heading 5" w:uiPriority="9" w:semiHidden="1" w:unhideWhenUsed="1" w:qFormat="1"/>
+    <w:lsdException w:name="heading 6" w:uiPriority="9" w:semiHidden="1" w:unhideWhenUsed="1" w:qFormat="1"/>
+    <w:lsdException w:name="heading 7" w:uiPriority="9" w:semiHidden="1" w:unhideWhenUsed="1" w:qFormat="1"/>
+    <w:lsdException w:name="heading 8" w:uiPriority="9" w:semiHidden="1" w:unhideWhenUsed="1" w:qFormat="1"/>
+    <w:lsdException w:name="heading 9" w:uiPriority="9" w:semiHidden="1" w:unhideWhenUsed="1" w:qFormat="1"/>
     <w:lsdException w:name="index 1" w:semiHidden="1" w:unhideWhenUsed="1"/>
     <w:lsdException w:name="index 2" w:semiHidden="1" w:unhideWhenUsed="1"/>
     <w:lsdException w:name="index 3" w:semiHidden="1" w:unhideWhenUsed="1"/>
@@ -1277,22 +1449,22 @@
     <w:lsdException w:name="index 7" w:semiHidden="1" w:unhideWhenUsed="1"/>
     <w:lsdException w:name="index 8" w:semiHidden="1" w:unhideWhenUsed="1"/>
     <w:lsdException w:name="index 9" w:semiHidden="1" w:unhideWhenUsed="1"/>
-    <w:lsdException w:name="toc 1" w:semiHidden="1" w:uiPriority="39" w:unhideWhenUsed="1"/>
-    <w:lsdException w:name="toc 2" w:semiHidden="1" w:uiPriority="39" w:unhideWhenUsed="1"/>
-    <w:lsdException w:name="toc 3" w:semiHidden="1" w:uiPriority="39" w:unhideWhenUsed="1"/>
-    <w:lsdException w:name="toc 4" w:semiHidden="1" w:uiPriority="39" w:unhideWhenUsed="1"/>
-    <w:lsdException w:name="toc 5" w:semiHidden="1" w:uiPriority="39" w:unhideWhenUsed="1"/>
-    <w:lsdException w:name="toc 6" w:semiHidden="1" w:uiPriority="39" w:unhideWhenUsed="1"/>
-    <w:lsdException w:name="toc 7" w:semiHidden="1" w:uiPriority="39" w:unhideWhenUsed="1"/>
-    <w:lsdException w:name="toc 8" w:semiHidden="1" w:uiPriority="39" w:unhideWhenUsed="1"/>
-    <w:lsdException w:name="toc 9" w:semiHidden="1" w:uiPriority="39" w:unhideWhenUsed="1"/>
+    <w:lsdException w:name="toc 1" w:uiPriority="39" w:semiHidden="1" w:unhideWhenUsed="1"/>
+    <w:lsdException w:name="toc 2" w:uiPriority="39" w:semiHidden="1" w:unhideWhenUsed="1"/>
+    <w:lsdException w:name="toc 3" w:uiPriority="39" w:semiHidden="1" w:unhideWhenUsed="1"/>
+    <w:lsdException w:name="toc 4" w:uiPriority="39" w:semiHidden="1" w:unhideWhenUsed="1"/>
+    <w:lsdException w:name="toc 5" w:uiPriority="39" w:semiHidden="1" w:unhideWhenUsed="1"/>
+    <w:lsdException w:name="toc 6" w:uiPriority="39" w:semiHidden="1" w:unhideWhenUsed="1"/>
+    <w:lsdException w:name="toc 7" w:uiPriority="39" w:semiHidden="1" w:unhideWhenUsed="1"/>
+    <w:lsdException w:name="toc 8" w:uiPriority="39" w:semiHidden="1" w:unhideWhenUsed="1"/>
+    <w:lsdException w:name="toc 9" w:uiPriority="39" w:semiHidden="1" w:unhideWhenUsed="1"/>
     <w:lsdException w:name="Normal Indent" w:semiHidden="1" w:unhideWhenUsed="1"/>
     <w:lsdException w:name="footnote text" w:semiHidden="1" w:unhideWhenUsed="1"/>
     <w:lsdException w:name="annotation text" w:semiHidden="1" w:unhideWhenUsed="1"/>
     <w:lsdException w:name="header" w:semiHidden="1" w:unhideWhenUsed="1"/>
     <w:lsdException w:name="footer" w:semiHidden="1" w:unhideWhenUsed="1"/>
     <w:lsdException w:name="index heading" w:semiHidden="1" w:unhideWhenUsed="1"/>
-    <w:lsdException w:name="caption" w:semiHidden="1" w:uiPriority="35" w:unhideWhenUsed="1" w:qFormat="1"/>
+    <w:lsdException w:name="caption" w:uiPriority="35" w:semiHidden="1" w:unhideWhenUsed="1" w:qFormat="1"/>
     <w:lsdException w:name="table of figures" w:semiHidden="1" w:unhideWhenUsed="1"/>
     <w:lsdException w:name="envelope address" w:semiHidden="1" w:unhideWhenUsed="1"/>
     <w:lsdException w:name="envelope return" w:semiHidden="1" w:unhideWhenUsed="1"/>
@@ -1323,7 +1495,7 @@
     <w:lsdException w:name="Title" w:uiPriority="10" w:qFormat="1"/>
     <w:lsdException w:name="Closing" w:semiHidden="1" w:unhideWhenUsed="1"/>
     <w:lsdException w:name="Signature" w:semiHidden="1" w:unhideWhenUsed="1"/>
-    <w:lsdException w:name="Default Paragraph Font" w:semiHidden="1" w:uiPriority="1" w:unhideWhenUsed="1"/>
+    <w:lsdException w:name="Default Paragraph Font" w:uiPriority="1" w:semiHidden="1" w:unhideWhenUsed="1"/>
     <w:lsdException w:name="Body Text" w:semiHidden="1" w:unhideWhenUsed="1"/>
     <w:lsdException w:name="Body Text Indent" w:semiHidden="1" w:unhideWhenUsed="1"/>
     <w:lsdException w:name="List Continue" w:semiHidden="1" w:unhideWhenUsed="1"/>
@@ -1523,8 +1695,8 @@
     <w:lsdException w:name="Subtle Reference" w:uiPriority="31" w:qFormat="1"/>
     <w:lsdException w:name="Intense Reference" w:uiPriority="32" w:qFormat="1"/>
     <w:lsdException w:name="Book Title" w:uiPriority="33" w:qFormat="1"/>
-    <w:lsdException w:name="Bibliography" w:semiHidden="1" w:uiPriority="37" w:unhideWhenUsed="1"/>
-    <w:lsdException w:name="TOC Heading" w:semiHidden="1" w:uiPriority="39" w:unhideWhenUsed="1" w:qFormat="1"/>
+    <w:lsdException w:name="Bibliography" w:uiPriority="37" w:semiHidden="1" w:unhideWhenUsed="1"/>
+    <w:lsdException w:name="TOC Heading" w:uiPriority="39" w:semiHidden="1" w:unhideWhenUsed="1" w:qFormat="1"/>
     <w:lsdException w:name="Plain Table 1" w:uiPriority="41"/>
     <w:lsdException w:name="Plain Table 2" w:uiPriority="42"/>
     <w:lsdException w:name="Plain Table 3" w:uiPriority="43"/>
@@ -1630,16 +1802,212 @@
     <w:lsdException w:name="List Table 6 Colorful Accent 6" w:uiPriority="51"/>
     <w:lsdException w:name="List Table 7 Colorful Accent 6" w:uiPriority="52"/>
   </w:latentStyles>
-  <w:style w:type="paragraph" w:default="1" w:styleId="Normal">
+  <w:style w:type="paragraph" w:styleId="Normal" w:default="1">
     <w:name w:val="Normal"/>
     <w:qFormat/>
-    <w:rsid w:val="00E26D9C"/>
+    <w:rsid w:val="00e26d9c"/>
+    <w:pPr>
+      <w:widowControl/>
+      <w:bidi w:val="0"/>
+      <w:spacing w:lineRule="auto" w:line="259" w:before="0" w:after="160"/>
+      <w:jc w:val="left"/>
+    </w:pPr>
+    <w:rPr>
+      <w:rFonts w:ascii="Calibri" w:hAnsi="Calibri" w:eastAsia="Calibri" w:cs="" w:asciiTheme="minorHAnsi" w:cstheme="minorBidi" w:eastAsiaTheme="minorHAnsi" w:hAnsiTheme="minorHAnsi"/>
+      <w:color w:val="auto"/>
+      <w:kern w:val="0"/>
+      <w:sz w:val="22"/>
+      <w:szCs w:val="22"/>
+      <w:lang w:val="en-US" w:eastAsia="en-US" w:bidi="ar-SA"/>
+    </w:rPr>
   </w:style>
-  <w:style w:type="character" w:default="1" w:styleId="DefaultParagraphFont">
+  <w:style w:type="character" w:styleId="DefaultParagraphFont" w:default="1">
     <w:name w:val="Default Paragraph Font"/>
     <w:uiPriority w:val="1"/>
     <w:semiHidden/>
     <w:unhideWhenUsed/>
+    <w:qFormat/>
+    <w:rPr/>
+  </w:style>
+  <w:style w:type="character" w:styleId="HeaderChar" w:customStyle="1">
+    <w:name w:val="Header Char"/>
+    <w:basedOn w:val="DefaultParagraphFont"/>
+    <w:link w:val="Header"/>
+    <w:uiPriority w:val="99"/>
+    <w:qFormat/>
+    <w:rsid w:val="00f36fa6"/>
+    <w:rPr/>
+  </w:style>
+  <w:style w:type="character" w:styleId="FooterChar" w:customStyle="1">
+    <w:name w:val="Footer Char"/>
+    <w:basedOn w:val="DefaultParagraphFont"/>
+    <w:link w:val="Footer"/>
+    <w:uiPriority w:val="99"/>
+    <w:qFormat/>
+    <w:rsid w:val="00f36fa6"/>
+    <w:rPr/>
+  </w:style>
+  <w:style w:type="character" w:styleId="BalloonTextChar" w:customStyle="1">
+    <w:name w:val="Balloon Text Char"/>
+    <w:basedOn w:val="DefaultParagraphFont"/>
+    <w:link w:val="BalloonText"/>
+    <w:uiPriority w:val="99"/>
+    <w:semiHidden/>
+    <w:qFormat/>
+    <w:rsid w:val="0020000a"/>
+    <w:rPr>
+      <w:rFonts w:ascii="Segoe UI" w:hAnsi="Segoe UI" w:cs="Segoe UI"/>
+      <w:sz w:val="18"/>
+      <w:szCs w:val="18"/>
+    </w:rPr>
+  </w:style>
+  <w:style w:type="character" w:styleId="InternetLink">
+    <w:name w:val="Internet Link"/>
+    <w:basedOn w:val="DefaultParagraphFont"/>
+    <w:uiPriority w:val="99"/>
+    <w:unhideWhenUsed/>
+    <w:rsid w:val="00e26d9c"/>
+    <w:rPr>
+      <w:color w:val="0563C1" w:themeColor="hyperlink"/>
+      <w:u w:val="single"/>
+    </w:rPr>
+  </w:style>
+  <w:style w:type="character" w:styleId="UnresolvedMention" w:customStyle="1">
+    <w:name w:val="Unresolved Mention"/>
+    <w:basedOn w:val="DefaultParagraphFont"/>
+    <w:uiPriority w:val="99"/>
+    <w:semiHidden/>
+    <w:unhideWhenUsed/>
+    <w:qFormat/>
+    <w:rsid w:val="00e26d9c"/>
+    <w:rPr>
+      <w:color w:val="605E5C"/>
+      <w:shd w:fill="E1DFDD" w:val="clear"/>
+    </w:rPr>
+  </w:style>
+  <w:style w:type="character" w:styleId="ListLabel1">
+    <w:name w:val="ListLabel 1"/>
+    <w:qFormat/>
+    <w:rPr>
+      <w:rFonts w:ascii="Times New Roman" w:hAnsi="Times New Roman" w:cs="Times New Roman"/>
+      <w:sz w:val="24"/>
+      <w:szCs w:val="24"/>
+    </w:rPr>
+  </w:style>
+  <w:style w:type="paragraph" w:styleId="Heading">
+    <w:name w:val="Heading"/>
+    <w:basedOn w:val="Normal"/>
+    <w:next w:val="TextBody"/>
+    <w:qFormat/>
+    <w:pPr>
+      <w:keepNext w:val="true"/>
+      <w:spacing w:before="240" w:after="120"/>
+    </w:pPr>
+    <w:rPr>
+      <w:rFonts w:ascii="Liberation Sans" w:hAnsi="Liberation Sans" w:eastAsia="Noto Sans CJK SC" w:cs="Lohit Devanagari"/>
+      <w:sz w:val="28"/>
+      <w:szCs w:val="28"/>
+    </w:rPr>
+  </w:style>
+  <w:style w:type="paragraph" w:styleId="TextBody">
+    <w:name w:val="Body Text"/>
+    <w:basedOn w:val="Normal"/>
+    <w:pPr>
+      <w:spacing w:lineRule="auto" w:line="276" w:before="0" w:after="140"/>
+    </w:pPr>
+    <w:rPr/>
+  </w:style>
+  <w:style w:type="paragraph" w:styleId="List">
+    <w:name w:val="List"/>
+    <w:basedOn w:val="TextBody"/>
+    <w:pPr/>
+    <w:rPr>
+      <w:rFonts w:cs="Lohit Devanagari"/>
+    </w:rPr>
+  </w:style>
+  <w:style w:type="paragraph" w:styleId="Caption">
+    <w:name w:val="Caption"/>
+    <w:basedOn w:val="Normal"/>
+    <w:qFormat/>
+    <w:pPr>
+      <w:suppressLineNumbers/>
+      <w:spacing w:before="120" w:after="120"/>
+    </w:pPr>
+    <w:rPr>
+      <w:rFonts w:cs="Lohit Devanagari"/>
+      <w:i/>
+      <w:iCs/>
+      <w:sz w:val="24"/>
+      <w:szCs w:val="24"/>
+    </w:rPr>
+  </w:style>
+  <w:style w:type="paragraph" w:styleId="Index">
+    <w:name w:val="Index"/>
+    <w:basedOn w:val="Normal"/>
+    <w:qFormat/>
+    <w:pPr>
+      <w:suppressLineNumbers/>
+    </w:pPr>
+    <w:rPr>
+      <w:rFonts w:cs="Lohit Devanagari"/>
+    </w:rPr>
+  </w:style>
+  <w:style w:type="paragraph" w:styleId="Header">
+    <w:name w:val="Header"/>
+    <w:basedOn w:val="Normal"/>
+    <w:link w:val="HeaderChar"/>
+    <w:uiPriority w:val="99"/>
+    <w:unhideWhenUsed/>
+    <w:rsid w:val="00f36fa6"/>
+    <w:pPr>
+      <w:tabs>
+        <w:tab w:val="center" w:pos="4513" w:leader="none"/>
+        <w:tab w:val="right" w:pos="9026" w:leader="none"/>
+      </w:tabs>
+      <w:spacing w:lineRule="auto" w:line="240" w:before="0" w:after="0"/>
+    </w:pPr>
+    <w:rPr/>
+  </w:style>
+  <w:style w:type="paragraph" w:styleId="Footer">
+    <w:name w:val="Footer"/>
+    <w:basedOn w:val="Normal"/>
+    <w:link w:val="FooterChar"/>
+    <w:uiPriority w:val="99"/>
+    <w:unhideWhenUsed/>
+    <w:rsid w:val="00f36fa6"/>
+    <w:pPr>
+      <w:tabs>
+        <w:tab w:val="center" w:pos="4513" w:leader="none"/>
+        <w:tab w:val="right" w:pos="9026" w:leader="none"/>
+      </w:tabs>
+      <w:spacing w:lineRule="auto" w:line="240" w:before="0" w:after="0"/>
+    </w:pPr>
+    <w:rPr/>
+  </w:style>
+  <w:style w:type="paragraph" w:styleId="BalloonText">
+    <w:name w:val="Balloon Text"/>
+    <w:basedOn w:val="Normal"/>
+    <w:link w:val="BalloonTextChar"/>
+    <w:uiPriority w:val="99"/>
+    <w:semiHidden/>
+    <w:unhideWhenUsed/>
+    <w:qFormat/>
+    <w:rsid w:val="0020000a"/>
+    <w:pPr>
+      <w:spacing w:lineRule="auto" w:line="240" w:before="0" w:after="0"/>
+    </w:pPr>
+    <w:rPr>
+      <w:rFonts w:ascii="Segoe UI" w:hAnsi="Segoe UI" w:cs="Segoe UI"/>
+      <w:sz w:val="18"/>
+      <w:szCs w:val="18"/>
+    </w:rPr>
+  </w:style>
+  <w:style w:type="numbering" w:styleId="NoList" w:default="1">
+    <w:name w:val="No List"/>
+    <w:uiPriority w:val="99"/>
+    <w:semiHidden/>
+    <w:unhideWhenUsed/>
+    <w:qFormat/>
   </w:style>
   <w:style w:type="table" w:default="1" w:styleId="TableNormal">
     <w:name w:val="Normal Table"/>
@@ -1656,127 +2024,24 @@
       </w:tblCellMar>
     </w:tblPr>
   </w:style>
-  <w:style w:type="numbering" w:default="1" w:styleId="NoList">
-    <w:name w:val="No List"/>
-    <w:uiPriority w:val="99"/>
-    <w:semiHidden/>
-    <w:unhideWhenUsed/>
-  </w:style>
-  <w:style w:type="paragraph" w:styleId="Header">
-    <w:name w:val="header"/>
-    <w:basedOn w:val="Normal"/>
-    <w:link w:val="HeaderChar"/>
-    <w:uiPriority w:val="99"/>
-    <w:unhideWhenUsed/>
-    <w:rsid w:val="00F36FA6"/>
-    <w:pPr>
-      <w:tabs>
-        <w:tab w:val="center" w:pos="4513"/>
-        <w:tab w:val="right" w:pos="9026"/>
-      </w:tabs>
-      <w:spacing w:after="0" w:line="240" w:lineRule="auto"/>
-    </w:pPr>
-  </w:style>
-  <w:style w:type="character" w:customStyle="1" w:styleId="HeaderChar">
-    <w:name w:val="Header Char"/>
-    <w:basedOn w:val="DefaultParagraphFont"/>
-    <w:link w:val="Header"/>
-    <w:uiPriority w:val="99"/>
-    <w:rsid w:val="00F36FA6"/>
-  </w:style>
-  <w:style w:type="paragraph" w:styleId="Footer">
-    <w:name w:val="footer"/>
-    <w:basedOn w:val="Normal"/>
-    <w:link w:val="FooterChar"/>
-    <w:uiPriority w:val="99"/>
-    <w:unhideWhenUsed/>
-    <w:rsid w:val="00F36FA6"/>
-    <w:pPr>
-      <w:tabs>
-        <w:tab w:val="center" w:pos="4513"/>
-        <w:tab w:val="right" w:pos="9026"/>
-      </w:tabs>
-      <w:spacing w:after="0" w:line="240" w:lineRule="auto"/>
-    </w:pPr>
-  </w:style>
-  <w:style w:type="character" w:customStyle="1" w:styleId="FooterChar">
-    <w:name w:val="Footer Char"/>
-    <w:basedOn w:val="DefaultParagraphFont"/>
-    <w:link w:val="Footer"/>
-    <w:uiPriority w:val="99"/>
-    <w:rsid w:val="00F36FA6"/>
-  </w:style>
-  <w:style w:type="paragraph" w:styleId="BalloonText">
-    <w:name w:val="Balloon Text"/>
-    <w:basedOn w:val="Normal"/>
-    <w:link w:val="BalloonTextChar"/>
-    <w:uiPriority w:val="99"/>
-    <w:semiHidden/>
-    <w:unhideWhenUsed/>
-    <w:rsid w:val="0020000A"/>
-    <w:pPr>
-      <w:spacing w:after="0" w:line="240" w:lineRule="auto"/>
-    </w:pPr>
-    <w:rPr>
-      <w:rFonts w:ascii="Segoe UI" w:hAnsi="Segoe UI" w:cs="Segoe UI"/>
-      <w:sz w:val="18"/>
-      <w:szCs w:val="18"/>
-    </w:rPr>
-  </w:style>
-  <w:style w:type="character" w:customStyle="1" w:styleId="BalloonTextChar">
-    <w:name w:val="Balloon Text Char"/>
-    <w:basedOn w:val="DefaultParagraphFont"/>
-    <w:link w:val="BalloonText"/>
-    <w:uiPriority w:val="99"/>
-    <w:semiHidden/>
-    <w:rsid w:val="0020000A"/>
-    <w:rPr>
-      <w:rFonts w:ascii="Segoe UI" w:hAnsi="Segoe UI" w:cs="Segoe UI"/>
-      <w:sz w:val="18"/>
-      <w:szCs w:val="18"/>
-    </w:rPr>
-  </w:style>
   <w:style w:type="table" w:styleId="TableGrid">
     <w:name w:val="Table Grid"/>
     <w:basedOn w:val="TableNormal"/>
     <w:uiPriority w:val="39"/>
-    <w:rsid w:val="0020000A"/>
+    <w:rsid w:val="0020000a"/>
     <w:pPr>
       <w:spacing w:after="0" w:line="240" w:lineRule="auto"/>
     </w:pPr>
     <w:tblPr>
       <w:tblBorders>
-        <w:top w:val="single" w:sz="4" w:space="0" w:color="auto"/>
-        <w:left w:val="single" w:sz="4" w:space="0" w:color="auto"/>
-        <w:bottom w:val="single" w:sz="4" w:space="0" w:color="auto"/>
-        <w:right w:val="single" w:sz="4" w:space="0" w:color="auto"/>
-        <w:insideH w:val="single" w:sz="4" w:space="0" w:color="auto"/>
-        <w:insideV w:val="single" w:sz="4" w:space="0" w:color="auto"/>
+        <w:top w:val="single" w:color="auto" w:sz="4" w:space="0"/>
+        <w:left w:val="single" w:color="auto" w:sz="4" w:space="0"/>
+        <w:bottom w:val="single" w:color="auto" w:sz="4" w:space="0"/>
+        <w:right w:val="single" w:color="auto" w:sz="4" w:space="0"/>
+        <w:insideH w:val="single" w:color="auto" w:sz="4" w:space="0"/>
+        <w:insideV w:val="single" w:color="auto" w:sz="4" w:space="0"/>
       </w:tblBorders>
     </w:tblPr>
-  </w:style>
-  <w:style w:type="character" w:styleId="Hyperlink">
-    <w:name w:val="Hyperlink"/>
-    <w:basedOn w:val="DefaultParagraphFont"/>
-    <w:uiPriority w:val="99"/>
-    <w:unhideWhenUsed/>
-    <w:rsid w:val="00E26D9C"/>
-    <w:rPr>
-      <w:color w:val="0563C1" w:themeColor="hyperlink"/>
-      <w:u w:val="single"/>
-    </w:rPr>
-  </w:style>
-  <w:style w:type="character" w:customStyle="1" w:styleId="UnresolvedMention">
-    <w:name w:val="Unresolved Mention"/>
-    <w:basedOn w:val="DefaultParagraphFont"/>
-    <w:uiPriority w:val="99"/>
-    <w:semiHidden/>
-    <w:unhideWhenUsed/>
-    <w:rsid w:val="00E26D9C"/>
-    <w:rPr>
-      <w:color w:val="605E5C"/>
-      <w:shd w:val="clear" w:color="auto" w:fill="E1DFDD"/>
-    </w:rPr>
   </w:style>
 </w:styles>
 </file>

</xml_diff>